<commit_message>
Laskujen maksaminen valmis, vielä kontrollien nollaus puuttuu
</commit_message>
<xml_diff>
--- a/Tekninen määrittelydokumentti/Tekninen_määrittelydokumentti.docx
+++ b/Tekninen määrittelydokumentti/Tekninen_määrittelydokumentti.docx
@@ -1210,8 +1210,6 @@
         </w:rPr>
         <w:fldChar w:fldCharType="separate"/>
       </w:r>
-      <w:bookmarkStart w:id="0" w:name="_GoBack"/>
-      <w:bookmarkEnd w:id="0"/>
       <w:r>
         <w:rPr>
           <w:rFonts w:ascii="Verdana" w:hAnsi="Verdana"/>
@@ -1255,7 +1253,7 @@
         <w:rPr>
           <w:noProof/>
         </w:rPr>
-        <w:instrText xml:space="preserve"> PAGEREF _Toc27230515 \h </w:instrText>
+        <w:instrText xml:space="preserve"> PAGEREF _Toc27340983 \h </w:instrText>
       </w:r>
       <w:r>
         <w:rPr>
@@ -1338,7 +1336,7 @@
         <w:rPr>
           <w:noProof/>
         </w:rPr>
-        <w:instrText xml:space="preserve"> PAGEREF _Toc27230516 \h </w:instrText>
+        <w:instrText xml:space="preserve"> PAGEREF _Toc27340984 \h </w:instrText>
       </w:r>
       <w:r>
         <w:rPr>
@@ -1421,7 +1419,7 @@
         <w:rPr>
           <w:noProof/>
         </w:rPr>
-        <w:instrText xml:space="preserve"> PAGEREF _Toc27230517 \h </w:instrText>
+        <w:instrText xml:space="preserve"> PAGEREF _Toc27340985 \h </w:instrText>
       </w:r>
       <w:r>
         <w:rPr>
@@ -1504,7 +1502,7 @@
         <w:rPr>
           <w:noProof/>
         </w:rPr>
-        <w:instrText xml:space="preserve"> PAGEREF _Toc27230518 \h </w:instrText>
+        <w:instrText xml:space="preserve"> PAGEREF _Toc27340986 \h </w:instrText>
       </w:r>
       <w:r>
         <w:rPr>
@@ -1591,7 +1589,7 @@
         <w:rPr>
           <w:noProof/>
         </w:rPr>
-        <w:instrText xml:space="preserve"> PAGEREF _Toc27230519 \h </w:instrText>
+        <w:instrText xml:space="preserve"> PAGEREF _Toc27340987 \h </w:instrText>
       </w:r>
       <w:r>
         <w:rPr>
@@ -1655,7 +1653,7 @@
         <w:rPr>
           <w:noProof/>
         </w:rPr>
-        <w:instrText xml:space="preserve"> PAGEREF _Toc27230520 \h </w:instrText>
+        <w:instrText xml:space="preserve"> PAGEREF _Toc27340988 \h </w:instrText>
       </w:r>
       <w:r>
         <w:rPr>
@@ -1719,7 +1717,7 @@
         <w:rPr>
           <w:noProof/>
         </w:rPr>
-        <w:instrText xml:space="preserve"> PAGEREF _Toc27230521 \h </w:instrText>
+        <w:instrText xml:space="preserve"> PAGEREF _Toc27340989 \h </w:instrText>
       </w:r>
       <w:r>
         <w:rPr>
@@ -1783,7 +1781,7 @@
         <w:rPr>
           <w:noProof/>
         </w:rPr>
-        <w:instrText xml:space="preserve"> PAGEREF _Toc27230522 \h </w:instrText>
+        <w:instrText xml:space="preserve"> PAGEREF _Toc27340990 \h </w:instrText>
       </w:r>
       <w:r>
         <w:rPr>
@@ -1847,7 +1845,7 @@
         <w:rPr>
           <w:noProof/>
         </w:rPr>
-        <w:instrText xml:space="preserve"> PAGEREF _Toc27230523 \h </w:instrText>
+        <w:instrText xml:space="preserve"> PAGEREF _Toc27340991 \h </w:instrText>
       </w:r>
       <w:r>
         <w:rPr>
@@ -1911,7 +1909,7 @@
         <w:rPr>
           <w:noProof/>
         </w:rPr>
-        <w:instrText xml:space="preserve"> PAGEREF _Toc27230524 \h </w:instrText>
+        <w:instrText xml:space="preserve"> PAGEREF _Toc27340992 \h </w:instrText>
       </w:r>
       <w:r>
         <w:rPr>
@@ -1998,7 +1996,7 @@
         <w:rPr>
           <w:noProof/>
         </w:rPr>
-        <w:instrText xml:space="preserve"> PAGEREF _Toc27230525 \h </w:instrText>
+        <w:instrText xml:space="preserve"> PAGEREF _Toc27340993 \h </w:instrText>
       </w:r>
       <w:r>
         <w:rPr>
@@ -2062,7 +2060,7 @@
         <w:rPr>
           <w:noProof/>
         </w:rPr>
-        <w:instrText xml:space="preserve"> PAGEREF _Toc27230526 \h </w:instrText>
+        <w:instrText xml:space="preserve"> PAGEREF _Toc27340994 \h </w:instrText>
       </w:r>
       <w:r>
         <w:rPr>
@@ -2126,7 +2124,7 @@
         <w:rPr>
           <w:noProof/>
         </w:rPr>
-        <w:instrText xml:space="preserve"> PAGEREF _Toc27230527 \h </w:instrText>
+        <w:instrText xml:space="preserve"> PAGEREF _Toc27340995 \h </w:instrText>
       </w:r>
       <w:r>
         <w:rPr>
@@ -2198,7 +2196,7 @@
         <w:rPr>
           <w:noProof/>
         </w:rPr>
-        <w:instrText xml:space="preserve"> PAGEREF _Toc27230528 \h </w:instrText>
+        <w:instrText xml:space="preserve"> PAGEREF _Toc27340996 \h </w:instrText>
       </w:r>
       <w:r>
         <w:rPr>
@@ -2244,15 +2242,7 @@
           <w:rFonts w:ascii="Verdana" w:hAnsi="Verdana" w:cs="Verdana"/>
           <w:noProof/>
         </w:rPr>
-        <w:t xml:space="preserve">3.1.3 </w:t>
-      </w:r>
-      <w:r>
-        <w:rPr>
-          <w:rFonts w:ascii="Verdana" w:hAnsi="Verdana" w:cs="Verdana"/>
-          <w:noProof/>
-          <w:color w:val="000000" w:themeColor="text1"/>
-        </w:rPr>
-        <w:t>DLLMySQL.dll</w:t>
+        <w:t>3.1.4 BankSimul.exe</w:t>
       </w:r>
       <w:r>
         <w:rPr>
@@ -2270,7 +2260,7 @@
         <w:rPr>
           <w:noProof/>
         </w:rPr>
-        <w:instrText xml:space="preserve"> PAGEREF _Toc27230529 \h </w:instrText>
+        <w:instrText xml:space="preserve"> PAGEREF _Toc27340997 \h </w:instrText>
       </w:r>
       <w:r>
         <w:rPr>
@@ -2287,71 +2277,7 @@
         <w:rPr>
           <w:noProof/>
         </w:rPr>
-        <w:t>12</w:t>
-      </w:r>
-      <w:r>
-        <w:rPr>
-          <w:noProof/>
-        </w:rPr>
-        <w:fldChar w:fldCharType="end"/>
-      </w:r>
-    </w:p>
-    <w:p>
-      <w:pPr>
-        <w:pStyle w:val="Sisluet2"/>
-        <w:tabs>
-          <w:tab w:val="right" w:leader="dot" w:pos="9628"/>
-        </w:tabs>
-        <w:rPr>
-          <w:rFonts w:asciiTheme="minorHAnsi" w:eastAsiaTheme="minorEastAsia" w:hAnsiTheme="minorHAnsi" w:cstheme="minorBidi"/>
-          <w:smallCaps w:val="0"/>
-          <w:noProof/>
-          <w:sz w:val="22"/>
-          <w:szCs w:val="22"/>
-          <w:lang w:eastAsia="fi-FI"/>
-        </w:rPr>
-      </w:pPr>
-      <w:r>
-        <w:rPr>
-          <w:rFonts w:ascii="Verdana" w:hAnsi="Verdana" w:cs="Verdana"/>
-          <w:noProof/>
-        </w:rPr>
-        <w:t>3.1.4 BankSimul.exe</w:t>
-      </w:r>
-      <w:r>
-        <w:rPr>
-          <w:noProof/>
-        </w:rPr>
-        <w:tab/>
-      </w:r>
-      <w:r>
-        <w:rPr>
-          <w:noProof/>
-        </w:rPr>
-        <w:fldChar w:fldCharType="begin"/>
-      </w:r>
-      <w:r>
-        <w:rPr>
-          <w:noProof/>
-        </w:rPr>
-        <w:instrText xml:space="preserve"> PAGEREF _Toc27230530 \h </w:instrText>
-      </w:r>
-      <w:r>
-        <w:rPr>
-          <w:noProof/>
-        </w:rPr>
-      </w:r>
-      <w:r>
-        <w:rPr>
-          <w:noProof/>
-        </w:rPr>
-        <w:fldChar w:fldCharType="separate"/>
-      </w:r>
-      <w:r>
-        <w:rPr>
-          <w:noProof/>
-        </w:rPr>
-        <w:t>15</w:t>
+        <w:t>16</w:t>
       </w:r>
       <w:r>
         <w:rPr>
@@ -2421,7 +2347,7 @@
         <w:rPr>
           <w:noProof/>
         </w:rPr>
-        <w:instrText xml:space="preserve"> PAGEREF _Toc27230531 \h </w:instrText>
+        <w:instrText xml:space="preserve"> PAGEREF _Toc27340998 \h </w:instrText>
       </w:r>
       <w:r>
         <w:rPr>
@@ -2438,7 +2364,7 @@
         <w:rPr>
           <w:noProof/>
         </w:rPr>
-        <w:t>16</w:t>
+        <w:t>17</w:t>
       </w:r>
       <w:r>
         <w:rPr>
@@ -2504,7 +2430,7 @@
         <w:rPr>
           <w:noProof/>
         </w:rPr>
-        <w:instrText xml:space="preserve"> PAGEREF _Toc27230532 \h </w:instrText>
+        <w:instrText xml:space="preserve"> PAGEREF _Toc27340999 \h </w:instrText>
       </w:r>
       <w:r>
         <w:rPr>
@@ -2521,7 +2447,7 @@
         <w:rPr>
           <w:noProof/>
         </w:rPr>
-        <w:t>16</w:t>
+        <w:t>17</w:t>
       </w:r>
       <w:r>
         <w:rPr>
@@ -2587,7 +2513,7 @@
         <w:rPr>
           <w:noProof/>
         </w:rPr>
-        <w:instrText xml:space="preserve"> PAGEREF _Toc27230533 \h </w:instrText>
+        <w:instrText xml:space="preserve"> PAGEREF _Toc27341000 \h </w:instrText>
       </w:r>
       <w:r>
         <w:rPr>
@@ -2604,7 +2530,7 @@
         <w:rPr>
           <w:noProof/>
         </w:rPr>
-        <w:t>17</w:t>
+        <w:t>18</w:t>
       </w:r>
       <w:r>
         <w:rPr>
@@ -2674,7 +2600,7 @@
         <w:rPr>
           <w:noProof/>
         </w:rPr>
-        <w:instrText xml:space="preserve"> PAGEREF _Toc27230534 \h </w:instrText>
+        <w:instrText xml:space="preserve"> PAGEREF _Toc27341001 \h </w:instrText>
       </w:r>
       <w:r>
         <w:rPr>
@@ -2691,7 +2617,7 @@
         <w:rPr>
           <w:noProof/>
         </w:rPr>
-        <w:t>17</w:t>
+        <w:t>18</w:t>
       </w:r>
       <w:r>
         <w:rPr>
@@ -2743,7 +2669,16 @@
           <w:rFonts w:ascii="Verdana" w:hAnsi="Verdana" w:cs="Verdana"/>
           <w:noProof/>
         </w:rPr>
-        <w:t>HYLÄTYT RATKAISUVAIHTOEHDOT</w:t>
+        <w:t>HYLÄTYT RATKAISUVAIHT</w:t>
+      </w:r>
+      <w:bookmarkStart w:id="0" w:name="_GoBack"/>
+      <w:bookmarkEnd w:id="0"/>
+      <w:r>
+        <w:rPr>
+          <w:rFonts w:ascii="Verdana" w:hAnsi="Verdana" w:cs="Verdana"/>
+          <w:noProof/>
+        </w:rPr>
+        <w:t>OEHDOT</w:t>
       </w:r>
       <w:r>
         <w:rPr>
@@ -2761,7 +2696,7 @@
         <w:rPr>
           <w:noProof/>
         </w:rPr>
-        <w:instrText xml:space="preserve"> PAGEREF _Toc27230535 \h </w:instrText>
+        <w:instrText xml:space="preserve"> PAGEREF _Toc27341002 \h </w:instrText>
       </w:r>
       <w:r>
         <w:rPr>
@@ -2778,7 +2713,7 @@
         <w:rPr>
           <w:noProof/>
         </w:rPr>
-        <w:t>17</w:t>
+        <w:t>18</w:t>
       </w:r>
       <w:r>
         <w:rPr>
@@ -3032,13 +2967,14 @@
       <w:bookmarkStart w:id="1" w:name="_Toc52709178"/>
       <w:bookmarkStart w:id="2" w:name="_Toc53044020"/>
       <w:bookmarkStart w:id="3" w:name="_Toc73940660"/>
-      <w:bookmarkStart w:id="4" w:name="_Toc27230515"/>
+      <w:bookmarkStart w:id="4" w:name="_Toc27340983"/>
       <w:r>
         <w:rPr>
           <w:rFonts w:ascii="Verdana" w:hAnsi="Verdana" w:cs="Verdana"/>
           <w:sz w:val="24"/>
           <w:szCs w:val="24"/>
         </w:rPr>
+        <w:lastRenderedPageBreak/>
         <w:t>JOHDANTO</w:t>
       </w:r>
       <w:bookmarkEnd w:id="1"/>
@@ -3065,7 +3001,7 @@
       <w:bookmarkStart w:id="5" w:name="_Toc52709179"/>
       <w:bookmarkStart w:id="6" w:name="_Toc53044021"/>
       <w:bookmarkStart w:id="7" w:name="_Toc73940661"/>
-      <w:bookmarkStart w:id="8" w:name="_Toc27230516"/>
+      <w:bookmarkStart w:id="8" w:name="_Toc27340984"/>
       <w:r>
         <w:rPr>
           <w:rFonts w:ascii="Verdana" w:hAnsi="Verdana" w:cs="Verdana"/>
@@ -3341,7 +3277,7 @@
       <w:bookmarkStart w:id="9" w:name="_Toc52709181"/>
       <w:bookmarkStart w:id="10" w:name="_Toc53044023"/>
       <w:bookmarkStart w:id="11" w:name="_Toc73940663"/>
-      <w:bookmarkStart w:id="12" w:name="_Toc27230517"/>
+      <w:bookmarkStart w:id="12" w:name="_Toc27340985"/>
       <w:r>
         <w:rPr>
           <w:rFonts w:ascii="Verdana" w:hAnsi="Verdana" w:cs="Verdana"/>
@@ -3536,6 +3472,7 @@
                 <w:sz w:val="20"/>
                 <w:szCs w:val="20"/>
               </w:rPr>
+              <w:lastRenderedPageBreak/>
               <w:t>MÄÄRITELMÄN NIMI</w:t>
             </w:r>
           </w:p>
@@ -4069,7 +4006,7 @@
       <w:bookmarkStart w:id="13" w:name="_Toc52709182"/>
       <w:bookmarkStart w:id="14" w:name="_Toc53044024"/>
       <w:bookmarkStart w:id="15" w:name="_Toc73940664"/>
-      <w:bookmarkStart w:id="16" w:name="_Toc27230518"/>
+      <w:bookmarkStart w:id="16" w:name="_Toc27340986"/>
       <w:r>
         <w:rPr>
           <w:rFonts w:ascii="Verdana" w:hAnsi="Verdana" w:cs="Verdana"/>
@@ -4716,13 +4653,14 @@
       <w:bookmarkStart w:id="17" w:name="_Toc52709189"/>
       <w:bookmarkStart w:id="18" w:name="_Toc53044032"/>
       <w:bookmarkStart w:id="19" w:name="_Toc73940667"/>
-      <w:bookmarkStart w:id="20" w:name="_Toc27230519"/>
+      <w:bookmarkStart w:id="20" w:name="_Toc27340987"/>
       <w:r>
         <w:rPr>
           <w:rFonts w:ascii="Verdana" w:hAnsi="Verdana" w:cs="Verdana"/>
           <w:sz w:val="24"/>
           <w:szCs w:val="24"/>
         </w:rPr>
+        <w:lastRenderedPageBreak/>
         <w:t>ARKKITEHTUURIN KUVAUS</w:t>
       </w:r>
       <w:bookmarkEnd w:id="17"/>
@@ -4747,7 +4685,7 @@
       <w:bookmarkStart w:id="22" w:name="_Toc52709190"/>
       <w:bookmarkStart w:id="23" w:name="_Toc53044033"/>
       <w:bookmarkStart w:id="24" w:name="_Toc73940668"/>
-      <w:bookmarkStart w:id="25" w:name="_Toc27230520"/>
+      <w:bookmarkStart w:id="25" w:name="_Toc27340988"/>
       <w:bookmarkEnd w:id="21"/>
       <w:r>
         <w:rPr>
@@ -5082,7 +5020,7 @@
       <w:bookmarkStart w:id="26" w:name="_Toc52709191"/>
       <w:bookmarkStart w:id="27" w:name="_Toc53044034"/>
       <w:bookmarkStart w:id="28" w:name="_Toc73940669"/>
-      <w:bookmarkStart w:id="29" w:name="_Toc27230521"/>
+      <w:bookmarkStart w:id="29" w:name="_Toc27340989"/>
       <w:r>
         <w:rPr>
           <w:rFonts w:ascii="Verdana" w:hAnsi="Verdana" w:cs="Verdana"/>
@@ -5091,6 +5029,7 @@
           <w:sz w:val="24"/>
           <w:szCs w:val="24"/>
         </w:rPr>
+        <w:lastRenderedPageBreak/>
         <w:t>2</w:t>
       </w:r>
       <w:r>
@@ -5267,7 +5206,7 @@
           <w:szCs w:val="24"/>
         </w:rPr>
       </w:pPr>
-      <w:bookmarkStart w:id="30" w:name="_Toc27230522"/>
+      <w:bookmarkStart w:id="30" w:name="_Toc27340990"/>
       <w:r>
         <w:rPr>
           <w:rFonts w:ascii="Verdana" w:hAnsi="Verdana" w:cs="Verdana"/>
@@ -5422,7 +5361,6 @@
                 <w:sz w:val="20"/>
                 <w:szCs w:val="20"/>
               </w:rPr>
-              <w:lastRenderedPageBreak/>
               <w:t>PAKETTI</w:t>
             </w:r>
           </w:p>
@@ -5626,6 +5564,7 @@
                 <w:sz w:val="20"/>
                 <w:szCs w:val="20"/>
               </w:rPr>
+              <w:lastRenderedPageBreak/>
               <w:t>BankSimul</w:t>
             </w:r>
             <w:proofErr w:type="spellEnd"/>
@@ -5990,7 +5929,7 @@
       </w:pPr>
       <w:bookmarkStart w:id="31" w:name="_Toc53044035"/>
       <w:bookmarkStart w:id="32" w:name="_Toc73940670"/>
-      <w:bookmarkStart w:id="33" w:name="_Toc27230523"/>
+      <w:bookmarkStart w:id="33" w:name="_Toc27340991"/>
       <w:r>
         <w:rPr>
           <w:rFonts w:ascii="Verdana" w:hAnsi="Verdana" w:cs="Verdana"/>
@@ -7197,7 +7136,7 @@
           <w:szCs w:val="24"/>
         </w:rPr>
       </w:pPr>
-      <w:bookmarkStart w:id="34" w:name="_Toc27230524"/>
+      <w:bookmarkStart w:id="34" w:name="_Toc27340992"/>
       <w:bookmarkEnd w:id="31"/>
       <w:bookmarkEnd w:id="32"/>
       <w:r>
@@ -7426,7 +7365,7 @@
       <w:bookmarkStart w:id="35" w:name="_Toc52709210"/>
       <w:bookmarkStart w:id="36" w:name="_Toc53044050"/>
       <w:bookmarkStart w:id="37" w:name="_Toc73940677"/>
-      <w:bookmarkStart w:id="38" w:name="_Toc27230525"/>
+      <w:bookmarkStart w:id="38" w:name="_Toc27340993"/>
       <w:r>
         <w:rPr>
           <w:rFonts w:ascii="Verdana" w:hAnsi="Verdana" w:cs="Verdana"/>
@@ -7457,7 +7396,7 @@
       <w:bookmarkStart w:id="39" w:name="_Toc52709211"/>
       <w:bookmarkStart w:id="40" w:name="_Toc53044051"/>
       <w:bookmarkStart w:id="41" w:name="_Toc73940678"/>
-      <w:bookmarkStart w:id="42" w:name="_Toc27230526"/>
+      <w:bookmarkStart w:id="42" w:name="_Toc27340994"/>
       <w:r>
         <w:rPr>
           <w:rFonts w:ascii="Verdana" w:hAnsi="Verdana" w:cs="Verdana"/>
@@ -7521,7 +7460,7 @@
       <w:bookmarkStart w:id="43" w:name="_Toc52709212"/>
       <w:bookmarkStart w:id="44" w:name="_Toc53044052"/>
       <w:bookmarkStart w:id="45" w:name="_Toc73940679"/>
-      <w:bookmarkStart w:id="46" w:name="_Toc27230527"/>
+      <w:bookmarkStart w:id="46" w:name="_Toc27340995"/>
       <w:r>
         <w:rPr>
           <w:rFonts w:ascii="Verdana" w:hAnsi="Verdana" w:cs="Verdana"/>
@@ -7980,6 +7919,13 @@
               </w:rPr>
               <w:t xml:space="preserve"> </w:t>
             </w:r>
+            <w:r>
+              <w:rPr>
+                <w:rFonts w:ascii="Verdana" w:hAnsi="Verdana" w:cs="Verdana"/>
+                <w:sz w:val="20"/>
+              </w:rPr>
+              <w:t>(</w:t>
+            </w:r>
             <w:proofErr w:type="spellStart"/>
             <w:r>
               <w:rPr>
@@ -7994,7 +7940,28 @@
                 <w:rFonts w:ascii="Verdana" w:hAnsi="Verdana" w:cs="Verdana"/>
                 <w:sz w:val="20"/>
               </w:rPr>
-              <w:t xml:space="preserve"> siitä onnistuiko lukemisen aloitus</w:t>
+              <w:t>)</w:t>
+            </w:r>
+            <w:r>
+              <w:rPr>
+                <w:rFonts w:ascii="Verdana" w:hAnsi="Verdana" w:cs="Verdana"/>
+                <w:sz w:val="20"/>
+              </w:rPr>
+              <w:t xml:space="preserve"> siitä</w:t>
+            </w:r>
+            <w:r>
+              <w:rPr>
+                <w:rFonts w:ascii="Verdana" w:hAnsi="Verdana" w:cs="Verdana"/>
+                <w:sz w:val="20"/>
+              </w:rPr>
+              <w:t>,</w:t>
+            </w:r>
+            <w:r>
+              <w:rPr>
+                <w:rFonts w:ascii="Verdana" w:hAnsi="Verdana" w:cs="Verdana"/>
+                <w:sz w:val="20"/>
+              </w:rPr>
+              <w:t xml:space="preserve"> onnistuiko lukemisen aloitus</w:t>
             </w:r>
           </w:p>
         </w:tc>
@@ -8707,7 +8674,7 @@
           <w:szCs w:val="24"/>
         </w:rPr>
       </w:pPr>
-      <w:bookmarkStart w:id="48" w:name="_Toc27230528"/>
+      <w:bookmarkStart w:id="48" w:name="_Toc27340996"/>
       <w:bookmarkEnd w:id="47"/>
       <w:r>
         <w:rPr>
@@ -9227,7 +9194,14 @@
                 <w:rFonts w:ascii="Verdana" w:hAnsi="Verdana" w:cs="Verdana"/>
                 <w:sz w:val="20"/>
               </w:rPr>
-              <w:t xml:space="preserve">Dialogi-ikkunan </w:t>
+              <w:t>Dialogi-ikkunan</w:t>
+            </w:r>
+            <w:r>
+              <w:rPr>
+                <w:rFonts w:ascii="Verdana" w:hAnsi="Verdana" w:cs="Verdana"/>
+                <w:sz w:val="20"/>
+              </w:rPr>
+              <w:t xml:space="preserve"> </w:t>
             </w:r>
             <w:proofErr w:type="spellStart"/>
             <w:r>
@@ -9235,6 +9209,36 @@
                 <w:rFonts w:ascii="Verdana" w:hAnsi="Verdana" w:cs="Verdana"/>
                 <w:sz w:val="20"/>
               </w:rPr>
+              <w:t>parent</w:t>
+            </w:r>
+            <w:proofErr w:type="spellEnd"/>
+            <w:r>
+              <w:rPr>
+                <w:rFonts w:ascii="Verdana" w:hAnsi="Verdana" w:cs="Verdana"/>
+                <w:sz w:val="20"/>
+              </w:rPr>
+              <w:t>-komponentin osoitin</w:t>
+            </w:r>
+            <w:r>
+              <w:rPr>
+                <w:rFonts w:ascii="Verdana" w:hAnsi="Verdana" w:cs="Verdana"/>
+                <w:sz w:val="20"/>
+              </w:rPr>
+              <w:t xml:space="preserve"> </w:t>
+            </w:r>
+            <w:r>
+              <w:rPr>
+                <w:rFonts w:ascii="Verdana" w:hAnsi="Verdana" w:cs="Verdana"/>
+                <w:sz w:val="20"/>
+              </w:rPr>
+              <w:t>(</w:t>
+            </w:r>
+            <w:proofErr w:type="spellStart"/>
+            <w:r>
+              <w:rPr>
+                <w:rFonts w:ascii="Verdana" w:hAnsi="Verdana" w:cs="Verdana"/>
+                <w:sz w:val="20"/>
+              </w:rPr>
               <w:t>QWidget</w:t>
             </w:r>
             <w:proofErr w:type="spellEnd"/>
@@ -9243,23 +9247,21 @@
                 <w:rFonts w:ascii="Verdana" w:hAnsi="Verdana" w:cs="Verdana"/>
                 <w:sz w:val="20"/>
               </w:rPr>
-              <w:t>-</w:t>
-            </w:r>
-            <w:proofErr w:type="spellStart"/>
-            <w:r>
-              <w:rPr>
-                <w:rFonts w:ascii="Verdana" w:hAnsi="Verdana" w:cs="Verdana"/>
-                <w:sz w:val="20"/>
-              </w:rPr>
-              <w:t>parent</w:t>
-            </w:r>
-            <w:proofErr w:type="spellEnd"/>
-            <w:r>
-              <w:rPr>
-                <w:rFonts w:ascii="Verdana" w:hAnsi="Verdana" w:cs="Verdana"/>
-                <w:sz w:val="20"/>
-              </w:rPr>
-              <w:t>-komponentin osoitin.</w:t>
+              <w:t>*)</w:t>
+            </w:r>
+            <w:r>
+              <w:rPr>
+                <w:rFonts w:ascii="Verdana" w:hAnsi="Verdana" w:cs="Verdana"/>
+                <w:sz w:val="20"/>
+              </w:rPr>
+              <w:t>.</w:t>
+            </w:r>
+            <w:r>
+              <w:rPr>
+                <w:rFonts w:ascii="Verdana" w:hAnsi="Verdana" w:cs="Verdana"/>
+                <w:sz w:val="20"/>
+              </w:rPr>
+              <w:t xml:space="preserve"> </w:t>
             </w:r>
           </w:p>
         </w:tc>
@@ -9403,7 +9405,14 @@
                 <w:rFonts w:ascii="Verdana" w:hAnsi="Verdana" w:cs="Verdana"/>
                 <w:sz w:val="20"/>
               </w:rPr>
-              <w:t>logattu</w:t>
+              <w:t>L</w:t>
+            </w:r>
+            <w:r>
+              <w:rPr>
+                <w:rFonts w:ascii="Verdana" w:hAnsi="Verdana" w:cs="Verdana"/>
+                <w:sz w:val="20"/>
+              </w:rPr>
+              <w:t>ogattu</w:t>
             </w:r>
             <w:proofErr w:type="spellEnd"/>
             <w:r>
@@ -9411,7 +9420,28 @@
                 <w:rFonts w:ascii="Verdana" w:hAnsi="Verdana" w:cs="Verdana"/>
                 <w:sz w:val="20"/>
               </w:rPr>
-              <w:t xml:space="preserve"> viesti </w:t>
+              <w:t xml:space="preserve"> viesti</w:t>
+            </w:r>
+            <w:r>
+              <w:rPr>
+                <w:rFonts w:ascii="Verdana" w:hAnsi="Verdana" w:cs="Verdana"/>
+                <w:sz w:val="20"/>
+              </w:rPr>
+              <w:t xml:space="preserve"> </w:t>
+            </w:r>
+            <w:r>
+              <w:rPr>
+                <w:rFonts w:ascii="Verdana" w:hAnsi="Verdana" w:cs="Verdana"/>
+                <w:sz w:val="20"/>
+              </w:rPr>
+              <w:t>merkkijonona</w:t>
+            </w:r>
+            <w:r>
+              <w:rPr>
+                <w:rFonts w:ascii="Verdana" w:hAnsi="Verdana" w:cs="Verdana"/>
+                <w:sz w:val="20"/>
+              </w:rPr>
+              <w:t xml:space="preserve"> (</w:t>
             </w:r>
             <w:proofErr w:type="spellStart"/>
             <w:r>
@@ -9427,14 +9457,7 @@
                 <w:rFonts w:ascii="Verdana" w:hAnsi="Verdana" w:cs="Verdana"/>
                 <w:sz w:val="20"/>
               </w:rPr>
-              <w:t>-</w:t>
-            </w:r>
-            <w:r>
-              <w:rPr>
-                <w:rFonts w:ascii="Verdana" w:hAnsi="Verdana" w:cs="Verdana"/>
-                <w:sz w:val="20"/>
-              </w:rPr>
-              <w:t>merkkijonona</w:t>
+              <w:t>).</w:t>
             </w:r>
           </w:p>
         </w:tc>
@@ -9673,7 +9696,14 @@
                 <w:rFonts w:ascii="Verdana" w:hAnsi="Verdana" w:cs="Verdana"/>
                 <w:sz w:val="20"/>
               </w:rPr>
-              <w:t>syötetty PIN-koodi kokonaislukuna</w:t>
+              <w:t>S</w:t>
+            </w:r>
+            <w:r>
+              <w:rPr>
+                <w:rFonts w:ascii="Verdana" w:hAnsi="Verdana" w:cs="Verdana"/>
+                <w:sz w:val="20"/>
+              </w:rPr>
+              <w:t>yötetty PIN-koodi kokonaislukuna</w:t>
             </w:r>
             <w:r>
               <w:rPr>
@@ -9682,6 +9712,13 @@
               </w:rPr>
               <w:t xml:space="preserve"> </w:t>
             </w:r>
+            <w:r>
+              <w:rPr>
+                <w:rFonts w:ascii="Verdana" w:hAnsi="Verdana" w:cs="Verdana"/>
+                <w:sz w:val="20"/>
+              </w:rPr>
+              <w:t>(</w:t>
+            </w:r>
             <w:proofErr w:type="spellStart"/>
             <w:r>
               <w:rPr>
@@ -9691,6 +9728,13 @@
               <w:t>int</w:t>
             </w:r>
             <w:proofErr w:type="spellEnd"/>
+            <w:r>
+              <w:rPr>
+                <w:rFonts w:ascii="Verdana" w:hAnsi="Verdana" w:cs="Verdana"/>
+                <w:sz w:val="20"/>
+              </w:rPr>
+              <w:t>)</w:t>
+            </w:r>
             <w:r>
               <w:rPr>
                 <w:rFonts w:ascii="Verdana" w:hAnsi="Verdana" w:cs="Verdana"/>
@@ -9820,40 +9864,18 @@
         <w:rPr>
           <w:rFonts w:ascii="Verdana" w:hAnsi="Verdana" w:cs="Verdana"/>
         </w:rPr>
+        <w:lastRenderedPageBreak/>
         <w:t>Komponentilla ei ole riippuvuusyhteyttä muihin komponentteihin tai paketteihin.</w:t>
       </w:r>
-    </w:p>
-    <w:p>
-      <w:pPr>
-        <w:pStyle w:val="Otsikko2"/>
-        <w:spacing w:line="360" w:lineRule="auto"/>
-        <w:rPr>
-          <w:rFonts w:ascii="Verdana" w:hAnsi="Verdana" w:cs="Verdana"/>
-          <w:i w:val="0"/>
-          <w:iCs w:val="0"/>
-          <w:color w:val="000000" w:themeColor="text1"/>
-          <w:sz w:val="24"/>
-          <w:szCs w:val="24"/>
-        </w:rPr>
-      </w:pPr>
-      <w:r>
-        <w:rPr>
-          <w:rFonts w:ascii="Verdana" w:hAnsi="Verdana" w:cs="Verdana"/>
-          <w:i w:val="0"/>
-          <w:iCs w:val="0"/>
-          <w:sz w:val="24"/>
-          <w:szCs w:val="24"/>
+      <w:r>
+        <w:rPr>
+          <w:rFonts w:ascii="Verdana" w:hAnsi="Verdana" w:cs="Verdana"/>
         </w:rPr>
         <w:br w:type="page"/>
       </w:r>
-      <w:bookmarkStart w:id="49" w:name="_Toc27230529"/>
-      <w:r>
-        <w:rPr>
-          <w:rFonts w:ascii="Verdana" w:hAnsi="Verdana" w:cs="Verdana"/>
-          <w:i w:val="0"/>
-          <w:iCs w:val="0"/>
-          <w:sz w:val="24"/>
-          <w:szCs w:val="24"/>
+      <w:r>
+        <w:rPr>
+          <w:rFonts w:ascii="Verdana" w:hAnsi="Verdana" w:cs="Verdana"/>
         </w:rPr>
         <w:lastRenderedPageBreak/>
         <w:t xml:space="preserve">3.1.3 </w:t>
@@ -9861,15 +9883,10 @@
       <w:r>
         <w:rPr>
           <w:rFonts w:ascii="Verdana" w:hAnsi="Verdana" w:cs="Verdana"/>
-          <w:i w:val="0"/>
-          <w:iCs w:val="0"/>
           <w:color w:val="000000" w:themeColor="text1"/>
-          <w:sz w:val="24"/>
-          <w:szCs w:val="24"/>
         </w:rPr>
         <w:t>DLLMySQL.dll</w:t>
       </w:r>
-      <w:bookmarkEnd w:id="49"/>
     </w:p>
     <w:p>
       <w:pPr>
@@ -10383,7 +10400,7 @@
                 <w:sz w:val="20"/>
               </w:rPr>
               <w:lastRenderedPageBreak/>
-              <w:t>login</w:t>
+              <w:t>logi</w:t>
             </w:r>
             <w:proofErr w:type="spellEnd"/>
           </w:p>
@@ -11599,13 +11616,6 @@
               <w:t>float</w:t>
             </w:r>
             <w:proofErr w:type="spellEnd"/>
-            <w:r>
-              <w:rPr>
-                <w:rFonts w:ascii="Verdana" w:hAnsi="Verdana" w:cs="Verdana"/>
-                <w:sz w:val="20"/>
-              </w:rPr>
-              <w:t>-</w:t>
-            </w:r>
           </w:p>
         </w:tc>
         <w:tc>
@@ -12115,7 +12125,7 @@
           <w:szCs w:val="24"/>
         </w:rPr>
       </w:pPr>
-      <w:bookmarkStart w:id="50" w:name="_Toc27230530"/>
+      <w:bookmarkStart w:id="49" w:name="_Toc27340997"/>
       <w:r>
         <w:rPr>
           <w:rFonts w:ascii="Verdana" w:hAnsi="Verdana" w:cs="Verdana"/>
@@ -12137,7 +12147,7 @@
         </w:rPr>
         <w:t>BankSimul.exe</w:t>
       </w:r>
-      <w:bookmarkEnd w:id="50"/>
+      <w:bookmarkEnd w:id="49"/>
     </w:p>
     <w:p>
       <w:pPr>
@@ -12469,7 +12479,13 @@
         <w:rPr>
           <w:rFonts w:ascii="Verdana" w:hAnsi="Verdana"/>
         </w:rPr>
-        <w:t>databasedll</w:t>
+        <w:t>database</w:t>
+      </w:r>
+      <w:r>
+        <w:rPr>
+          <w:rFonts w:ascii="Verdana" w:hAnsi="Verdana"/>
+        </w:rPr>
+        <w:t>DLL</w:t>
       </w:r>
       <w:r>
         <w:rPr>
@@ -12494,7 +12510,13 @@
         <w:rPr>
           <w:rFonts w:ascii="Verdana" w:hAnsi="Verdana"/>
         </w:rPr>
-        <w:t>pincodedll</w:t>
+        <w:t>pin</w:t>
+      </w:r>
+      <w:r>
+        <w:rPr>
+          <w:rFonts w:ascii="Verdana" w:hAnsi="Verdana"/>
+        </w:rPr>
+        <w:t>DLL</w:t>
       </w:r>
       <w:r>
         <w:rPr>
@@ -12519,7 +12541,13 @@
         <w:rPr>
           <w:rFonts w:ascii="Verdana" w:hAnsi="Verdana"/>
         </w:rPr>
-        <w:t>rfiddll</w:t>
+        <w:t>rfid</w:t>
+      </w:r>
+      <w:r>
+        <w:rPr>
+          <w:rFonts w:ascii="Verdana" w:hAnsi="Verdana"/>
+        </w:rPr>
+        <w:t>DLL</w:t>
       </w:r>
       <w:r>
         <w:rPr>
@@ -12639,7 +12667,7 @@
           <w:szCs w:val="24"/>
         </w:rPr>
       </w:pPr>
-      <w:bookmarkStart w:id="51" w:name="_Toc27230531"/>
+      <w:bookmarkStart w:id="50" w:name="_Toc27340998"/>
       <w:r>
         <w:rPr>
           <w:rFonts w:ascii="Verdana" w:hAnsi="Verdana" w:cs="Verdana"/>
@@ -12648,7 +12676,7 @@
         </w:rPr>
         <w:t>KÄYTTÖLIITTYMÄ</w:t>
       </w:r>
-      <w:bookmarkEnd w:id="51"/>
+      <w:bookmarkEnd w:id="50"/>
     </w:p>
     <w:p>
       <w:pPr>
@@ -12723,7 +12751,7 @@
           <w:szCs w:val="24"/>
         </w:rPr>
       </w:pPr>
-      <w:bookmarkStart w:id="52" w:name="_Toc27230532"/>
+      <w:bookmarkStart w:id="51" w:name="_Toc27340999"/>
       <w:r>
         <w:rPr>
           <w:rFonts w:ascii="Verdana" w:hAnsi="Verdana" w:cs="Verdana"/>
@@ -12734,7 +12762,7 @@
         </w:rPr>
         <w:t>Tilakaavio ohjelman käytöstä</w:t>
       </w:r>
-      <w:bookmarkEnd w:id="52"/>
+      <w:bookmarkEnd w:id="51"/>
     </w:p>
     <w:p>
       <w:pPr>
@@ -12886,7 +12914,7 @@
           <w:szCs w:val="24"/>
         </w:rPr>
       </w:pPr>
-      <w:bookmarkStart w:id="53" w:name="_Toc27230533"/>
+      <w:bookmarkStart w:id="52" w:name="_Toc27341000"/>
       <w:r>
         <w:rPr>
           <w:rFonts w:ascii="Verdana" w:hAnsi="Verdana" w:cs="Verdana"/>
@@ -12897,7 +12925,7 @@
         </w:rPr>
         <w:t>Ohjelman käyttöliittymät</w:t>
       </w:r>
-      <w:bookmarkEnd w:id="53"/>
+      <w:bookmarkEnd w:id="52"/>
     </w:p>
     <w:p>
       <w:pPr>
@@ -12972,7 +13000,7 @@
           <w:szCs w:val="24"/>
         </w:rPr>
       </w:pPr>
-      <w:bookmarkStart w:id="54" w:name="_Toc27230534"/>
+      <w:bookmarkStart w:id="53" w:name="_Toc27341001"/>
       <w:r>
         <w:rPr>
           <w:rFonts w:ascii="Verdana" w:hAnsi="Verdana" w:cs="Verdana"/>
@@ -12981,7 +13009,7 @@
         </w:rPr>
         <w:t>MUUT ERITYISET TEKNISET RATKAISUT</w:t>
       </w:r>
-      <w:bookmarkEnd w:id="54"/>
+      <w:bookmarkEnd w:id="53"/>
     </w:p>
     <w:p>
       <w:pPr>
@@ -13026,10 +13054,10 @@
           <w:szCs w:val="24"/>
         </w:rPr>
       </w:pPr>
-      <w:bookmarkStart w:id="55" w:name="_Toc52709231"/>
-      <w:bookmarkStart w:id="56" w:name="_Toc53044073"/>
-      <w:bookmarkStart w:id="57" w:name="_Toc73940687"/>
-      <w:bookmarkStart w:id="58" w:name="_Toc27230535"/>
+      <w:bookmarkStart w:id="54" w:name="_Toc52709231"/>
+      <w:bookmarkStart w:id="55" w:name="_Toc53044073"/>
+      <w:bookmarkStart w:id="56" w:name="_Toc73940687"/>
+      <w:bookmarkStart w:id="57" w:name="_Toc27341002"/>
       <w:r>
         <w:rPr>
           <w:rFonts w:ascii="Verdana" w:hAnsi="Verdana" w:cs="Verdana"/>
@@ -13038,10 +13066,10 @@
         </w:rPr>
         <w:t>HYLÄTYT RATKAISUVAIHTOEHDOT</w:t>
       </w:r>
+      <w:bookmarkEnd w:id="54"/>
       <w:bookmarkEnd w:id="55"/>
       <w:bookmarkEnd w:id="56"/>
       <w:bookmarkEnd w:id="57"/>
-      <w:bookmarkEnd w:id="58"/>
     </w:p>
     <w:p>
       <w:pPr>
@@ -13709,7 +13737,7 @@
               <w:rFonts w:ascii="Verdana" w:hAnsi="Verdana" w:cs="Verdana"/>
               <w:noProof/>
             </w:rPr>
-            <w:t>2019-12-13 15.12</w:t>
+            <w:t>2019-12-14 15.12</w:t>
           </w:r>
           <w:r>
             <w:rPr>
@@ -16499,7 +16527,7 @@
 </file>
 
 <file path=customXml/itemProps1.xml><?xml version="1.0" encoding="utf-8"?>
-<ds:datastoreItem xmlns:ds="http://schemas.openxmlformats.org/officeDocument/2006/customXml" ds:itemID="{7FC7684B-0FF9-4B3A-8014-193A35E034BD}">
+<ds:datastoreItem xmlns:ds="http://schemas.openxmlformats.org/officeDocument/2006/customXml" ds:itemID="{DF91129F-67C6-4ACC-ADEE-B899AB8C2557}">
   <ds:schemaRefs>
     <ds:schemaRef ds:uri="http://schemas.openxmlformats.org/officeDocument/2006/bibliography"/>
   </ds:schemaRefs>

</xml_diff>

<commit_message>
Lisää Tonin lahjoitusnäkymä ja -toiminto, lisäominaisuudet valmiit
</commit_message>
<xml_diff>
--- a/Tekninen määrittelydokumentti/Tekninen_määrittelydokumentti.docx
+++ b/Tekninen määrittelydokumentti/Tekninen_määrittelydokumentti.docx
@@ -2669,16 +2669,7 @@
           <w:rFonts w:ascii="Verdana" w:hAnsi="Verdana" w:cs="Verdana"/>
           <w:noProof/>
         </w:rPr>
-        <w:t>HYLÄTYT RATKAISUVAIHT</w:t>
-      </w:r>
-      <w:bookmarkStart w:id="0" w:name="_GoBack"/>
-      <w:bookmarkEnd w:id="0"/>
-      <w:r>
-        <w:rPr>
-          <w:rFonts w:ascii="Verdana" w:hAnsi="Verdana" w:cs="Verdana"/>
-          <w:noProof/>
-        </w:rPr>
-        <w:t>OEHDOT</w:t>
+        <w:t>HYLÄTYT RATKAISUVAIHTOEHDOT</w:t>
       </w:r>
       <w:r>
         <w:rPr>
@@ -2964,10 +2955,10 @@
           <w:szCs w:val="24"/>
         </w:rPr>
       </w:pPr>
-      <w:bookmarkStart w:id="1" w:name="_Toc52709178"/>
-      <w:bookmarkStart w:id="2" w:name="_Toc53044020"/>
-      <w:bookmarkStart w:id="3" w:name="_Toc73940660"/>
-      <w:bookmarkStart w:id="4" w:name="_Toc27340983"/>
+      <w:bookmarkStart w:id="0" w:name="_Toc52709178"/>
+      <w:bookmarkStart w:id="1" w:name="_Toc53044020"/>
+      <w:bookmarkStart w:id="2" w:name="_Toc73940660"/>
+      <w:bookmarkStart w:id="3" w:name="_Toc27340983"/>
       <w:r>
         <w:rPr>
           <w:rFonts w:ascii="Verdana" w:hAnsi="Verdana" w:cs="Verdana"/>
@@ -2977,10 +2968,10 @@
         <w:lastRenderedPageBreak/>
         <w:t>JOHDANTO</w:t>
       </w:r>
+      <w:bookmarkEnd w:id="0"/>
       <w:bookmarkEnd w:id="1"/>
       <w:bookmarkEnd w:id="2"/>
       <w:bookmarkEnd w:id="3"/>
-      <w:bookmarkEnd w:id="4"/>
     </w:p>
     <w:p>
       <w:pPr>
@@ -2998,10 +2989,10 @@
           <w:szCs w:val="24"/>
         </w:rPr>
       </w:pPr>
-      <w:bookmarkStart w:id="5" w:name="_Toc52709179"/>
-      <w:bookmarkStart w:id="6" w:name="_Toc53044021"/>
-      <w:bookmarkStart w:id="7" w:name="_Toc73940661"/>
-      <w:bookmarkStart w:id="8" w:name="_Toc27340984"/>
+      <w:bookmarkStart w:id="4" w:name="_Toc52709179"/>
+      <w:bookmarkStart w:id="5" w:name="_Toc53044021"/>
+      <w:bookmarkStart w:id="6" w:name="_Toc73940661"/>
+      <w:bookmarkStart w:id="7" w:name="_Toc27340984"/>
       <w:r>
         <w:rPr>
           <w:rFonts w:ascii="Verdana" w:hAnsi="Verdana" w:cs="Verdana"/>
@@ -3012,10 +3003,10 @@
         </w:rPr>
         <w:t>Dokumentin tarkoitus</w:t>
       </w:r>
+      <w:bookmarkEnd w:id="4"/>
       <w:bookmarkEnd w:id="5"/>
       <w:bookmarkEnd w:id="6"/>
       <w:bookmarkEnd w:id="7"/>
-      <w:bookmarkEnd w:id="8"/>
     </w:p>
     <w:p>
       <w:pPr>
@@ -3274,10 +3265,10 @@
           <w:szCs w:val="24"/>
         </w:rPr>
       </w:pPr>
-      <w:bookmarkStart w:id="9" w:name="_Toc52709181"/>
-      <w:bookmarkStart w:id="10" w:name="_Toc53044023"/>
-      <w:bookmarkStart w:id="11" w:name="_Toc73940663"/>
-      <w:bookmarkStart w:id="12" w:name="_Toc27340985"/>
+      <w:bookmarkStart w:id="8" w:name="_Toc52709181"/>
+      <w:bookmarkStart w:id="9" w:name="_Toc53044023"/>
+      <w:bookmarkStart w:id="10" w:name="_Toc73940663"/>
+      <w:bookmarkStart w:id="11" w:name="_Toc27340985"/>
       <w:r>
         <w:rPr>
           <w:rFonts w:ascii="Verdana" w:hAnsi="Verdana" w:cs="Verdana"/>
@@ -3288,10 +3279,10 @@
         </w:rPr>
         <w:t>Määritelmät, termit ja lyhenteet</w:t>
       </w:r>
+      <w:bookmarkEnd w:id="8"/>
       <w:bookmarkEnd w:id="9"/>
       <w:bookmarkEnd w:id="10"/>
       <w:bookmarkEnd w:id="11"/>
-      <w:bookmarkEnd w:id="12"/>
     </w:p>
     <w:p>
       <w:pPr>
@@ -4003,10 +3994,10 @@
           <w:szCs w:val="24"/>
         </w:rPr>
       </w:pPr>
-      <w:bookmarkStart w:id="13" w:name="_Toc52709182"/>
-      <w:bookmarkStart w:id="14" w:name="_Toc53044024"/>
-      <w:bookmarkStart w:id="15" w:name="_Toc73940664"/>
-      <w:bookmarkStart w:id="16" w:name="_Toc27340986"/>
+      <w:bookmarkStart w:id="12" w:name="_Toc52709182"/>
+      <w:bookmarkStart w:id="13" w:name="_Toc53044024"/>
+      <w:bookmarkStart w:id="14" w:name="_Toc73940664"/>
+      <w:bookmarkStart w:id="15" w:name="_Toc27340986"/>
       <w:r>
         <w:rPr>
           <w:rFonts w:ascii="Verdana" w:hAnsi="Verdana" w:cs="Verdana"/>
@@ -4017,10 +4008,10 @@
         </w:rPr>
         <w:t>Viitteet</w:t>
       </w:r>
+      <w:bookmarkEnd w:id="12"/>
       <w:bookmarkEnd w:id="13"/>
       <w:bookmarkEnd w:id="14"/>
       <w:bookmarkEnd w:id="15"/>
-      <w:bookmarkEnd w:id="16"/>
     </w:p>
     <w:p>
       <w:pPr>
@@ -4650,10 +4641,10 @@
           <w:szCs w:val="24"/>
         </w:rPr>
       </w:pPr>
-      <w:bookmarkStart w:id="17" w:name="_Toc52709189"/>
-      <w:bookmarkStart w:id="18" w:name="_Toc53044032"/>
-      <w:bookmarkStart w:id="19" w:name="_Toc73940667"/>
-      <w:bookmarkStart w:id="20" w:name="_Toc27340987"/>
+      <w:bookmarkStart w:id="16" w:name="_Toc52709189"/>
+      <w:bookmarkStart w:id="17" w:name="_Toc53044032"/>
+      <w:bookmarkStart w:id="18" w:name="_Toc73940667"/>
+      <w:bookmarkStart w:id="19" w:name="_Toc27340987"/>
       <w:r>
         <w:rPr>
           <w:rFonts w:ascii="Verdana" w:hAnsi="Verdana" w:cs="Verdana"/>
@@ -4663,10 +4654,10 @@
         <w:lastRenderedPageBreak/>
         <w:t>ARKKITEHTUURIN KUVAUS</w:t>
       </w:r>
+      <w:bookmarkEnd w:id="16"/>
       <w:bookmarkEnd w:id="17"/>
       <w:bookmarkEnd w:id="18"/>
       <w:bookmarkEnd w:id="19"/>
-      <w:bookmarkEnd w:id="20"/>
     </w:p>
     <w:p>
       <w:pPr>
@@ -4681,12 +4672,12 @@
           <w:szCs w:val="24"/>
         </w:rPr>
       </w:pPr>
-      <w:bookmarkStart w:id="21" w:name="_Projektin_tehtäväluettelo"/>
-      <w:bookmarkStart w:id="22" w:name="_Toc52709190"/>
-      <w:bookmarkStart w:id="23" w:name="_Toc53044033"/>
-      <w:bookmarkStart w:id="24" w:name="_Toc73940668"/>
-      <w:bookmarkStart w:id="25" w:name="_Toc27340988"/>
-      <w:bookmarkEnd w:id="21"/>
+      <w:bookmarkStart w:id="20" w:name="_Projektin_tehtäväluettelo"/>
+      <w:bookmarkStart w:id="21" w:name="_Toc52709190"/>
+      <w:bookmarkStart w:id="22" w:name="_Toc53044033"/>
+      <w:bookmarkStart w:id="23" w:name="_Toc73940668"/>
+      <w:bookmarkStart w:id="24" w:name="_Toc27340988"/>
+      <w:bookmarkEnd w:id="20"/>
       <w:r>
         <w:rPr>
           <w:rFonts w:ascii="Verdana" w:hAnsi="Verdana" w:cs="Verdana"/>
@@ -4707,10 +4698,10 @@
         </w:rPr>
         <w:t>.1 Järjestelmäarkkitehtuuri</w:t>
       </w:r>
+      <w:bookmarkEnd w:id="21"/>
       <w:bookmarkEnd w:id="22"/>
       <w:bookmarkEnd w:id="23"/>
       <w:bookmarkEnd w:id="24"/>
-      <w:bookmarkEnd w:id="25"/>
     </w:p>
     <w:p>
       <w:pPr>
@@ -5017,10 +5008,10 @@
           <w:szCs w:val="24"/>
         </w:rPr>
       </w:pPr>
-      <w:bookmarkStart w:id="26" w:name="_Toc52709191"/>
-      <w:bookmarkStart w:id="27" w:name="_Toc53044034"/>
-      <w:bookmarkStart w:id="28" w:name="_Toc73940669"/>
-      <w:bookmarkStart w:id="29" w:name="_Toc27340989"/>
+      <w:bookmarkStart w:id="25" w:name="_Toc52709191"/>
+      <w:bookmarkStart w:id="26" w:name="_Toc53044034"/>
+      <w:bookmarkStart w:id="27" w:name="_Toc73940669"/>
+      <w:bookmarkStart w:id="28" w:name="_Toc27340989"/>
       <w:r>
         <w:rPr>
           <w:rFonts w:ascii="Verdana" w:hAnsi="Verdana" w:cs="Verdana"/>
@@ -5042,9 +5033,9 @@
         </w:rPr>
         <w:t>.2 Ohjelmisto</w:t>
       </w:r>
+      <w:bookmarkEnd w:id="25"/>
       <w:bookmarkEnd w:id="26"/>
       <w:bookmarkEnd w:id="27"/>
-      <w:bookmarkEnd w:id="28"/>
       <w:r>
         <w:rPr>
           <w:rFonts w:ascii="Verdana" w:hAnsi="Verdana" w:cs="Verdana"/>
@@ -5055,7 +5046,7 @@
         </w:rPr>
         <w:t>n paketit ja komponentit</w:t>
       </w:r>
-      <w:bookmarkEnd w:id="29"/>
+      <w:bookmarkEnd w:id="28"/>
     </w:p>
     <w:p>
       <w:pPr>
@@ -5108,8 +5099,8 @@
           <w:noProof/>
         </w:rPr>
         <w:drawing>
-          <wp:inline distT="0" distB="0" distL="0" distR="0" wp14:anchorId="7DE2E1CA" wp14:editId="1425D5B6">
-            <wp:extent cx="5852160" cy="3200400"/>
+          <wp:inline distT="0" distB="0" distL="0" distR="0" wp14:anchorId="7DE2E1CA" wp14:editId="405DA527">
+            <wp:extent cx="5057775" cy="2765969"/>
             <wp:effectExtent l="0" t="0" r="0" b="0"/>
             <wp:docPr id="1" name="Kuva 1"/>
             <wp:cNvGraphicFramePr>
@@ -5140,7 +5131,7 @@
                   <pic:spPr bwMode="auto">
                     <a:xfrm>
                       <a:off x="0" y="0"/>
-                      <a:ext cx="5852160" cy="3200400"/>
+                      <a:ext cx="5106668" cy="2792707"/>
                     </a:xfrm>
                     <a:prstGeom prst="rect">
                       <a:avLst/>
@@ -5206,7 +5197,7 @@
           <w:szCs w:val="24"/>
         </w:rPr>
       </w:pPr>
-      <w:bookmarkStart w:id="30" w:name="_Toc27340990"/>
+      <w:bookmarkStart w:id="29" w:name="_Toc27340990"/>
       <w:r>
         <w:rPr>
           <w:rFonts w:ascii="Verdana" w:hAnsi="Verdana" w:cs="Verdana"/>
@@ -5227,7 +5218,7 @@
         </w:rPr>
         <w:t>.2.1 Projektissa toteutettavat komponentit</w:t>
       </w:r>
-      <w:bookmarkEnd w:id="30"/>
+      <w:bookmarkEnd w:id="29"/>
     </w:p>
     <w:p>
       <w:pPr>
@@ -5927,9 +5918,9 @@
           <w:szCs w:val="24"/>
         </w:rPr>
       </w:pPr>
+      <w:bookmarkStart w:id="30" w:name="_Toc27340991"/>
       <w:bookmarkStart w:id="31" w:name="_Toc53044035"/>
       <w:bookmarkStart w:id="32" w:name="_Toc73940670"/>
-      <w:bookmarkStart w:id="33" w:name="_Toc27340991"/>
       <w:r>
         <w:rPr>
           <w:rFonts w:ascii="Verdana" w:hAnsi="Verdana" w:cs="Verdana"/>
@@ -5990,7 +5981,7 @@
         </w:rPr>
         <w:t>käytettävät komponentit</w:t>
       </w:r>
-      <w:bookmarkEnd w:id="33"/>
+      <w:bookmarkEnd w:id="30"/>
     </w:p>
     <w:p>
       <w:pPr>
@@ -7136,7 +7127,7 @@
           <w:szCs w:val="24"/>
         </w:rPr>
       </w:pPr>
-      <w:bookmarkStart w:id="34" w:name="_Toc27340992"/>
+      <w:bookmarkStart w:id="33" w:name="_Toc27340992"/>
       <w:bookmarkEnd w:id="31"/>
       <w:bookmarkEnd w:id="32"/>
       <w:r>
@@ -7147,7 +7138,6 @@
           <w:sz w:val="24"/>
           <w:szCs w:val="24"/>
         </w:rPr>
-        <w:lastRenderedPageBreak/>
         <w:t>2.3</w:t>
       </w:r>
       <w:r>
@@ -7160,7 +7150,7 @@
         </w:rPr>
         <w:t xml:space="preserve"> Tietokanta-arkkitehtuuri</w:t>
       </w:r>
-      <w:bookmarkEnd w:id="34"/>
+      <w:bookmarkEnd w:id="33"/>
     </w:p>
     <w:p>
       <w:pPr>
@@ -7176,7 +7166,15 @@
           <w:rFonts w:ascii="Verdana" w:hAnsi="Verdana"/>
           <w:szCs w:val="20"/>
         </w:rPr>
-        <w:t>Ohjelman tietokannan rakenne ja tietosisältö ovat tärkeä osa ohjelman toimintaa. Tämän vuoksi ohjelman taulurakenne, taulujen väliset yhteydet ja taulujen sisältämät tiedot on määriteltävä tarkasti ja täsmällisesti. Tarkoituksena on selvittää mitä tietoja järjestelmä käsittelee.</w:t>
+        <w:t xml:space="preserve">Ohjelman tietokannan rakenne ja tietosisältö ovat tärkeä osa ohjelman toimintaa. Tämän vuoksi ohjelman taulurakenne, taulujen väliset </w:t>
+      </w:r>
+      <w:r>
+        <w:rPr>
+          <w:rFonts w:ascii="Verdana" w:hAnsi="Verdana"/>
+          <w:szCs w:val="20"/>
+        </w:rPr>
+        <w:lastRenderedPageBreak/>
+        <w:t>yhteydet ja taulujen sisältämät tiedot on määriteltävä tarkasti ja täsmällisesti. Tarkoituksena on selvittää mitä tietoja järjestelmä käsittelee.</w:t>
       </w:r>
     </w:p>
     <w:p>
@@ -7279,10 +7277,10 @@
           <w:noProof/>
         </w:rPr>
         <w:drawing>
-          <wp:inline distT="0" distB="0" distL="0" distR="0" wp14:anchorId="02B960E6" wp14:editId="6FD1DF4B">
-            <wp:extent cx="4524375" cy="4280877"/>
-            <wp:effectExtent l="0" t="0" r="0" b="5715"/>
-            <wp:docPr id="3" name="Kuva 3"/>
+          <wp:inline distT="0" distB="0" distL="0" distR="0" wp14:anchorId="4C789A63" wp14:editId="5AF78332">
+            <wp:extent cx="6120130" cy="4293235"/>
+            <wp:effectExtent l="0" t="0" r="0" b="0"/>
+            <wp:docPr id="5" name="Kuva 5"/>
             <wp:cNvGraphicFramePr>
               <a:graphicFrameLocks xmlns:a="http://schemas.openxmlformats.org/drawingml/2006/main" noChangeAspect="1"/>
             </wp:cNvGraphicFramePr>
@@ -7311,7 +7309,7 @@
                   <pic:spPr bwMode="auto">
                     <a:xfrm>
                       <a:off x="0" y="0"/>
-                      <a:ext cx="4533433" cy="4289448"/>
+                      <a:ext cx="6120130" cy="4293235"/>
                     </a:xfrm>
                     <a:prstGeom prst="rect">
                       <a:avLst/>
@@ -7362,10 +7360,10 @@
           <w:szCs w:val="24"/>
         </w:rPr>
       </w:pPr>
-      <w:bookmarkStart w:id="35" w:name="_Toc52709210"/>
-      <w:bookmarkStart w:id="36" w:name="_Toc53044050"/>
-      <w:bookmarkStart w:id="37" w:name="_Toc73940677"/>
-      <w:bookmarkStart w:id="38" w:name="_Toc27340993"/>
+      <w:bookmarkStart w:id="34" w:name="_Toc52709210"/>
+      <w:bookmarkStart w:id="35" w:name="_Toc53044050"/>
+      <w:bookmarkStart w:id="36" w:name="_Toc73940677"/>
+      <w:bookmarkStart w:id="37" w:name="_Toc27340993"/>
       <w:r>
         <w:rPr>
           <w:rFonts w:ascii="Verdana" w:hAnsi="Verdana" w:cs="Verdana"/>
@@ -7375,10 +7373,10 @@
         <w:lastRenderedPageBreak/>
         <w:t>KOMPONENTTIEN KUVAUKSET</w:t>
       </w:r>
+      <w:bookmarkEnd w:id="34"/>
       <w:bookmarkEnd w:id="35"/>
       <w:bookmarkEnd w:id="36"/>
       <w:bookmarkEnd w:id="37"/>
-      <w:bookmarkEnd w:id="38"/>
     </w:p>
     <w:p>
       <w:pPr>
@@ -7393,10 +7391,10 @@
           <w:szCs w:val="24"/>
         </w:rPr>
       </w:pPr>
-      <w:bookmarkStart w:id="39" w:name="_Toc52709211"/>
-      <w:bookmarkStart w:id="40" w:name="_Toc53044051"/>
-      <w:bookmarkStart w:id="41" w:name="_Toc73940678"/>
-      <w:bookmarkStart w:id="42" w:name="_Toc27340994"/>
+      <w:bookmarkStart w:id="38" w:name="_Toc52709211"/>
+      <w:bookmarkStart w:id="39" w:name="_Toc53044051"/>
+      <w:bookmarkStart w:id="40" w:name="_Toc73940678"/>
+      <w:bookmarkStart w:id="41" w:name="_Toc27340994"/>
       <w:r>
         <w:rPr>
           <w:rFonts w:ascii="Verdana" w:hAnsi="Verdana" w:cs="Verdana"/>
@@ -7417,9 +7415,9 @@
         </w:rPr>
         <w:t xml:space="preserve">.1 </w:t>
       </w:r>
+      <w:bookmarkEnd w:id="38"/>
       <w:bookmarkEnd w:id="39"/>
       <w:bookmarkEnd w:id="40"/>
-      <w:bookmarkEnd w:id="41"/>
       <w:proofErr w:type="spellStart"/>
       <w:r>
         <w:rPr>
@@ -7442,7 +7440,7 @@
         </w:rPr>
         <w:t xml:space="preserve"> –paketin komponentit</w:t>
       </w:r>
-      <w:bookmarkEnd w:id="42"/>
+      <w:bookmarkEnd w:id="41"/>
     </w:p>
     <w:p>
       <w:pPr>
@@ -7457,10 +7455,10 @@
           <w:szCs w:val="24"/>
         </w:rPr>
       </w:pPr>
-      <w:bookmarkStart w:id="43" w:name="_Toc52709212"/>
-      <w:bookmarkStart w:id="44" w:name="_Toc53044052"/>
-      <w:bookmarkStart w:id="45" w:name="_Toc73940679"/>
-      <w:bookmarkStart w:id="46" w:name="_Toc27340995"/>
+      <w:bookmarkStart w:id="42" w:name="_Toc52709212"/>
+      <w:bookmarkStart w:id="43" w:name="_Toc53044052"/>
+      <w:bookmarkStart w:id="44" w:name="_Toc73940679"/>
+      <w:bookmarkStart w:id="45" w:name="_Toc27340995"/>
       <w:r>
         <w:rPr>
           <w:rFonts w:ascii="Verdana" w:hAnsi="Verdana" w:cs="Verdana"/>
@@ -7481,9 +7479,9 @@
         </w:rPr>
         <w:t xml:space="preserve">.1.1 </w:t>
       </w:r>
+      <w:bookmarkEnd w:id="42"/>
       <w:bookmarkEnd w:id="43"/>
       <w:bookmarkEnd w:id="44"/>
-      <w:bookmarkEnd w:id="45"/>
       <w:r>
         <w:rPr>
           <w:rFonts w:ascii="Verdana" w:hAnsi="Verdana" w:cs="Verdana"/>
@@ -7504,7 +7502,7 @@
         </w:rPr>
         <w:t>.dll</w:t>
       </w:r>
-      <w:bookmarkEnd w:id="46"/>
+      <w:bookmarkEnd w:id="45"/>
     </w:p>
     <w:p>
       <w:pPr>
@@ -7550,7 +7548,25 @@
         <w:rPr>
           <w:rFonts w:ascii="Verdana" w:hAnsi="Verdana" w:cs="Verdana"/>
         </w:rPr>
-        <w:t>Päätarkoituksena havaita RFID-laitteen kautta syötetty pankkikortin numero. Tarkkailee tietokoneen sarjaportin liikennettä tietyssä portissa. Kun liikennettä havaitaan, komponentti tarkistaa vastaako portin kautta välitetty data pankkikortin numeroa, ja välittää kortin numeron signaalin avulla, kun se on saatu luettua onnistuneesti.</w:t>
+        <w:t>Päätarkoituksena havaita RFID-laitteen kautta</w:t>
+      </w:r>
+      <w:r>
+        <w:rPr>
+          <w:rFonts w:ascii="Verdana" w:hAnsi="Verdana" w:cs="Verdana"/>
+        </w:rPr>
+        <w:t xml:space="preserve"> luetun</w:t>
+      </w:r>
+      <w:r>
+        <w:rPr>
+          <w:rFonts w:ascii="Verdana" w:hAnsi="Verdana" w:cs="Verdana"/>
+        </w:rPr>
+        <w:t xml:space="preserve"> pankkikortin numero. Tarkkailee tietokoneen sarjaportin liikennettä tietyssä portissa. Kun liikennettä havaitaan, komponentti tarkistaa vastaako portin kautta välitetty data pankkikortin numeroa, ja välittää kortin numeron signaalin avulla, kun se on saatu luettua onnistuneesti.</w:t>
+      </w:r>
+      <w:r>
+        <w:rPr>
+          <w:rFonts w:ascii="Verdana" w:hAnsi="Verdana" w:cs="Verdana"/>
+        </w:rPr>
+        <w:t xml:space="preserve"> Komponentti välittää myös tulosteita ja tietoa virhetilanteista.</w:t>
       </w:r>
     </w:p>
     <w:p>
@@ -7687,7 +7703,7 @@
           <w:b/>
         </w:rPr>
       </w:pPr>
-      <w:bookmarkStart w:id="47" w:name="_Toc411999538"/>
+      <w:bookmarkStart w:id="46" w:name="_Toc411999538"/>
       <w:r>
         <w:rPr>
           <w:rFonts w:ascii="Verdana" w:hAnsi="Verdana"/>
@@ -7924,30 +7940,7 @@
                 <w:rFonts w:ascii="Verdana" w:hAnsi="Verdana" w:cs="Verdana"/>
                 <w:sz w:val="20"/>
               </w:rPr>
-              <w:t>(</w:t>
-            </w:r>
-            <w:proofErr w:type="spellStart"/>
-            <w:r>
-              <w:rPr>
-                <w:rFonts w:ascii="Verdana" w:hAnsi="Verdana" w:cs="Verdana"/>
-                <w:sz w:val="20"/>
-              </w:rPr>
-              <w:t>bool</w:t>
-            </w:r>
-            <w:proofErr w:type="spellEnd"/>
-            <w:r>
-              <w:rPr>
-                <w:rFonts w:ascii="Verdana" w:hAnsi="Verdana" w:cs="Verdana"/>
-                <w:sz w:val="20"/>
-              </w:rPr>
-              <w:t>)</w:t>
-            </w:r>
-            <w:r>
-              <w:rPr>
-                <w:rFonts w:ascii="Verdana" w:hAnsi="Verdana" w:cs="Verdana"/>
-                <w:sz w:val="20"/>
-              </w:rPr>
-              <w:t xml:space="preserve"> siitä</w:t>
+              <w:t>siitä</w:t>
             </w:r>
             <w:r>
               <w:rPr>
@@ -7983,23 +7976,14 @@
                 <w:rFonts w:ascii="Verdana" w:hAnsi="Verdana" w:cs="Verdana"/>
                 <w:sz w:val="20"/>
               </w:rPr>
-              <w:t xml:space="preserve">portin numero </w:t>
-            </w:r>
-            <w:proofErr w:type="spellStart"/>
-            <w:r>
-              <w:rPr>
-                <w:rFonts w:ascii="Verdana" w:hAnsi="Verdana" w:cs="Verdana"/>
-                <w:sz w:val="20"/>
-              </w:rPr>
-              <w:t>QString</w:t>
-            </w:r>
-            <w:proofErr w:type="spellEnd"/>
-            <w:r>
-              <w:rPr>
-                <w:rFonts w:ascii="Verdana" w:hAnsi="Verdana" w:cs="Verdana"/>
-                <w:sz w:val="20"/>
-              </w:rPr>
-              <w:t>-</w:t>
+              <w:t>portin numero</w:t>
+            </w:r>
+            <w:r>
+              <w:rPr>
+                <w:rFonts w:ascii="Verdana" w:hAnsi="Verdana" w:cs="Verdana"/>
+                <w:sz w:val="20"/>
+              </w:rPr>
+              <w:t xml:space="preserve"> </w:t>
             </w:r>
             <w:r>
               <w:rPr>
@@ -8133,23 +8117,14 @@
                 <w:rFonts w:ascii="Verdana" w:hAnsi="Verdana" w:cs="Verdana"/>
                 <w:sz w:val="20"/>
               </w:rPr>
-              <w:t xml:space="preserve">luetun kortin numero </w:t>
-            </w:r>
-            <w:proofErr w:type="spellStart"/>
-            <w:r>
-              <w:rPr>
-                <w:rFonts w:ascii="Verdana" w:hAnsi="Verdana" w:cs="Verdana"/>
-                <w:sz w:val="20"/>
-              </w:rPr>
-              <w:t>QString</w:t>
-            </w:r>
-            <w:proofErr w:type="spellEnd"/>
-            <w:r>
-              <w:rPr>
-                <w:rFonts w:ascii="Verdana" w:hAnsi="Verdana" w:cs="Verdana"/>
-                <w:sz w:val="20"/>
-              </w:rPr>
-              <w:t>-</w:t>
+              <w:t>luetun kortin numero</w:t>
+            </w:r>
+            <w:r>
+              <w:rPr>
+                <w:rFonts w:ascii="Verdana" w:hAnsi="Verdana" w:cs="Verdana"/>
+                <w:sz w:val="20"/>
+              </w:rPr>
+              <w:t xml:space="preserve"> </w:t>
             </w:r>
             <w:r>
               <w:rPr>
@@ -8213,6 +8188,13 @@
                 <w:rFonts w:ascii="Verdana" w:hAnsi="Verdana" w:cs="Verdana"/>
                 <w:sz w:val="20"/>
               </w:rPr>
+              <w:t xml:space="preserve"> muille komponenteille</w:t>
+            </w:r>
+            <w:r>
+              <w:rPr>
+                <w:rFonts w:ascii="Verdana" w:hAnsi="Verdana" w:cs="Verdana"/>
+                <w:sz w:val="20"/>
+              </w:rPr>
               <w:t>.</w:t>
             </w:r>
           </w:p>
@@ -8315,23 +8297,14 @@
                 <w:rFonts w:ascii="Verdana" w:hAnsi="Verdana" w:cs="Verdana"/>
                 <w:sz w:val="20"/>
               </w:rPr>
-              <w:t xml:space="preserve"> viesti </w:t>
-            </w:r>
-            <w:proofErr w:type="spellStart"/>
-            <w:r>
-              <w:rPr>
-                <w:rFonts w:ascii="Verdana" w:hAnsi="Verdana" w:cs="Verdana"/>
-                <w:sz w:val="20"/>
-              </w:rPr>
-              <w:t>QString</w:t>
-            </w:r>
-            <w:proofErr w:type="spellEnd"/>
-            <w:r>
-              <w:rPr>
-                <w:rFonts w:ascii="Verdana" w:hAnsi="Verdana" w:cs="Verdana"/>
-                <w:sz w:val="20"/>
-              </w:rPr>
-              <w:t>-</w:t>
+              <w:t xml:space="preserve"> viesti</w:t>
+            </w:r>
+            <w:r>
+              <w:rPr>
+                <w:rFonts w:ascii="Verdana" w:hAnsi="Verdana" w:cs="Verdana"/>
+                <w:sz w:val="20"/>
+              </w:rPr>
+              <w:t xml:space="preserve"> </w:t>
             </w:r>
             <w:r>
               <w:rPr>
@@ -8360,14 +8333,42 @@
                 <w:rFonts w:ascii="Verdana" w:hAnsi="Verdana" w:cs="Verdana"/>
                 <w:sz w:val="20"/>
               </w:rPr>
-              <w:t>Välittää komponentissa suoritettu tulostus</w:t>
-            </w:r>
-            <w:r>
-              <w:rPr>
-                <w:rFonts w:ascii="Verdana" w:hAnsi="Verdana" w:cs="Verdana"/>
-                <w:sz w:val="20"/>
-              </w:rPr>
-              <w:t xml:space="preserve"> muualle</w:t>
+              <w:t xml:space="preserve">Välittää komponentissa suoritettu </w:t>
+            </w:r>
+            <w:r>
+              <w:rPr>
+                <w:rFonts w:ascii="Verdana" w:hAnsi="Verdana" w:cs="Verdana"/>
+                <w:sz w:val="20"/>
+              </w:rPr>
+              <w:t>”</w:t>
+            </w:r>
+            <w:r>
+              <w:rPr>
+                <w:rFonts w:ascii="Verdana" w:hAnsi="Verdana" w:cs="Verdana"/>
+                <w:sz w:val="20"/>
+              </w:rPr>
+              <w:t>tulostus</w:t>
+            </w:r>
+            <w:r>
+              <w:rPr>
+                <w:rFonts w:ascii="Verdana" w:hAnsi="Verdana" w:cs="Verdana"/>
+                <w:sz w:val="20"/>
+              </w:rPr>
+              <w:t>”</w:t>
+            </w:r>
+            <w:r>
+              <w:rPr>
+                <w:rFonts w:ascii="Verdana" w:hAnsi="Verdana" w:cs="Verdana"/>
+                <w:sz w:val="20"/>
+              </w:rPr>
+              <w:t xml:space="preserve"> mu</w:t>
+            </w:r>
+            <w:r>
+              <w:rPr>
+                <w:rFonts w:ascii="Verdana" w:hAnsi="Verdana" w:cs="Verdana"/>
+                <w:sz w:val="20"/>
+              </w:rPr>
+              <w:t>ille komponenteille</w:t>
             </w:r>
             <w:r>
               <w:rPr>
@@ -8474,23 +8475,14 @@
                 <w:rFonts w:ascii="Verdana" w:hAnsi="Verdana" w:cs="Verdana"/>
                 <w:sz w:val="20"/>
               </w:rPr>
-              <w:t xml:space="preserve">virheilmoitus </w:t>
-            </w:r>
-            <w:proofErr w:type="spellStart"/>
-            <w:r>
-              <w:rPr>
-                <w:rFonts w:ascii="Verdana" w:hAnsi="Verdana" w:cs="Verdana"/>
-                <w:sz w:val="20"/>
-              </w:rPr>
-              <w:t>QString</w:t>
-            </w:r>
-            <w:proofErr w:type="spellEnd"/>
-            <w:r>
-              <w:rPr>
-                <w:rFonts w:ascii="Verdana" w:hAnsi="Verdana" w:cs="Verdana"/>
-                <w:sz w:val="20"/>
-              </w:rPr>
-              <w:t>-</w:t>
+              <w:t>virheilmoitus</w:t>
+            </w:r>
+            <w:r>
+              <w:rPr>
+                <w:rFonts w:ascii="Verdana" w:hAnsi="Verdana" w:cs="Verdana"/>
+                <w:sz w:val="20"/>
+              </w:rPr>
+              <w:t xml:space="preserve"> </w:t>
             </w:r>
             <w:r>
               <w:rPr>
@@ -8526,7 +8518,14 @@
                 <w:rFonts w:ascii="Verdana" w:hAnsi="Verdana" w:cs="Verdana"/>
                 <w:sz w:val="20"/>
               </w:rPr>
-              <w:t xml:space="preserve"> muualle</w:t>
+              <w:t xml:space="preserve"> mu</w:t>
+            </w:r>
+            <w:r>
+              <w:rPr>
+                <w:rFonts w:ascii="Verdana" w:hAnsi="Verdana" w:cs="Verdana"/>
+                <w:sz w:val="20"/>
+              </w:rPr>
+              <w:t>ille komponenteille</w:t>
             </w:r>
             <w:r>
               <w:rPr>
@@ -8674,8 +8673,8 @@
           <w:szCs w:val="24"/>
         </w:rPr>
       </w:pPr>
-      <w:bookmarkStart w:id="48" w:name="_Toc27340996"/>
-      <w:bookmarkEnd w:id="47"/>
+      <w:bookmarkStart w:id="47" w:name="_Toc27340996"/>
+      <w:bookmarkEnd w:id="46"/>
       <w:r>
         <w:rPr>
           <w:rFonts w:ascii="Verdana" w:hAnsi="Verdana" w:cs="Verdana"/>
@@ -8728,7 +8727,7 @@
         </w:rPr>
         <w:t>.dll</w:t>
       </w:r>
-      <w:bookmarkEnd w:id="48"/>
+      <w:bookmarkEnd w:id="47"/>
     </w:p>
     <w:p>
       <w:pPr>
@@ -8790,6 +8789,56 @@
         <w:ind w:left="357"/>
         <w:rPr>
           <w:rFonts w:ascii="Verdana" w:hAnsi="Verdana" w:cs="Verdana"/>
+        </w:rPr>
+      </w:pPr>
+    </w:p>
+    <w:p>
+      <w:pPr>
+        <w:spacing w:line="360" w:lineRule="auto"/>
+        <w:ind w:left="357"/>
+        <w:rPr>
+          <w:rFonts w:ascii="Verdana" w:hAnsi="Verdana" w:cs="Verdana"/>
+          <w:b/>
+        </w:rPr>
+      </w:pPr>
+    </w:p>
+    <w:p>
+      <w:pPr>
+        <w:spacing w:line="360" w:lineRule="auto"/>
+        <w:ind w:left="357"/>
+        <w:rPr>
+          <w:rFonts w:ascii="Verdana" w:hAnsi="Verdana" w:cs="Verdana"/>
+          <w:b/>
+        </w:rPr>
+      </w:pPr>
+    </w:p>
+    <w:p>
+      <w:pPr>
+        <w:spacing w:line="360" w:lineRule="auto"/>
+        <w:ind w:left="357"/>
+        <w:rPr>
+          <w:rFonts w:ascii="Verdana" w:hAnsi="Verdana" w:cs="Verdana"/>
+          <w:b/>
+        </w:rPr>
+      </w:pPr>
+    </w:p>
+    <w:p>
+      <w:pPr>
+        <w:spacing w:line="360" w:lineRule="auto"/>
+        <w:ind w:left="357"/>
+        <w:rPr>
+          <w:rFonts w:ascii="Verdana" w:hAnsi="Verdana" w:cs="Verdana"/>
+          <w:b/>
+        </w:rPr>
+      </w:pPr>
+    </w:p>
+    <w:p>
+      <w:pPr>
+        <w:spacing w:line="360" w:lineRule="auto"/>
+        <w:ind w:left="357"/>
+        <w:rPr>
+          <w:rFonts w:ascii="Verdana" w:hAnsi="Verdana" w:cs="Verdana"/>
+          <w:b/>
         </w:rPr>
       </w:pPr>
     </w:p>
@@ -9217,44 +9266,21 @@
                 <w:rFonts w:ascii="Verdana" w:hAnsi="Verdana" w:cs="Verdana"/>
                 <w:sz w:val="20"/>
               </w:rPr>
-              <w:t>-komponentin osoitin</w:t>
-            </w:r>
-            <w:r>
-              <w:rPr>
-                <w:rFonts w:ascii="Verdana" w:hAnsi="Verdana" w:cs="Verdana"/>
-                <w:sz w:val="20"/>
-              </w:rPr>
-              <w:t xml:space="preserve"> </w:t>
-            </w:r>
-            <w:r>
-              <w:rPr>
-                <w:rFonts w:ascii="Verdana" w:hAnsi="Verdana" w:cs="Verdana"/>
-                <w:sz w:val="20"/>
-              </w:rPr>
-              <w:t>(</w:t>
-            </w:r>
-            <w:proofErr w:type="spellStart"/>
-            <w:r>
-              <w:rPr>
-                <w:rFonts w:ascii="Verdana" w:hAnsi="Verdana" w:cs="Verdana"/>
-                <w:sz w:val="20"/>
-              </w:rPr>
-              <w:t>QWidget</w:t>
-            </w:r>
-            <w:proofErr w:type="spellEnd"/>
-            <w:r>
-              <w:rPr>
-                <w:rFonts w:ascii="Verdana" w:hAnsi="Verdana" w:cs="Verdana"/>
-                <w:sz w:val="20"/>
-              </w:rPr>
-              <w:t>*)</w:t>
-            </w:r>
-            <w:r>
-              <w:rPr>
-                <w:rFonts w:ascii="Verdana" w:hAnsi="Verdana" w:cs="Verdana"/>
-                <w:sz w:val="20"/>
-              </w:rPr>
-              <w:t>.</w:t>
+              <w:t>-</w:t>
+            </w:r>
+            <w:r>
+              <w:rPr>
+                <w:rFonts w:ascii="Verdana" w:hAnsi="Verdana" w:cs="Verdana"/>
+                <w:sz w:val="20"/>
+              </w:rPr>
+              <w:t>olion</w:t>
+            </w:r>
+            <w:r>
+              <w:rPr>
+                <w:rFonts w:ascii="Verdana" w:hAnsi="Verdana" w:cs="Verdana"/>
+                <w:sz w:val="20"/>
+              </w:rPr>
+              <w:t xml:space="preserve"> osoitin</w:t>
             </w:r>
             <w:r>
               <w:rPr>
@@ -9441,23 +9467,7 @@
                 <w:rFonts w:ascii="Verdana" w:hAnsi="Verdana" w:cs="Verdana"/>
                 <w:sz w:val="20"/>
               </w:rPr>
-              <w:t xml:space="preserve"> (</w:t>
-            </w:r>
-            <w:proofErr w:type="spellStart"/>
-            <w:r>
-              <w:rPr>
-                <w:rFonts w:ascii="Verdana" w:hAnsi="Verdana" w:cs="Verdana"/>
-                <w:sz w:val="20"/>
-              </w:rPr>
-              <w:t>QString</w:t>
-            </w:r>
-            <w:proofErr w:type="spellEnd"/>
-            <w:r>
-              <w:rPr>
-                <w:rFonts w:ascii="Verdana" w:hAnsi="Verdana" w:cs="Verdana"/>
-                <w:sz w:val="20"/>
-              </w:rPr>
-              <w:t>).</w:t>
+              <w:t xml:space="preserve"> </w:t>
             </w:r>
           </w:p>
         </w:tc>
@@ -9479,7 +9489,21 @@
                 <w:rFonts w:ascii="Verdana" w:hAnsi="Verdana" w:cs="Verdana"/>
                 <w:sz w:val="20"/>
               </w:rPr>
-              <w:t>Välittää komponentissa suoritettu tulostus muualle.</w:t>
+              <w:t xml:space="preserve">Välittää komponentissa suoritettu tulostus </w:t>
+            </w:r>
+            <w:r>
+              <w:rPr>
+                <w:rFonts w:ascii="Verdana" w:hAnsi="Verdana" w:cs="Verdana"/>
+                <w:sz w:val="20"/>
+              </w:rPr>
+              <w:t>muille komponenteille</w:t>
+            </w:r>
+            <w:r>
+              <w:rPr>
+                <w:rFonts w:ascii="Verdana" w:hAnsi="Verdana" w:cs="Verdana"/>
+                <w:sz w:val="20"/>
+              </w:rPr>
+              <w:t>.</w:t>
             </w:r>
           </w:p>
         </w:tc>
@@ -9603,7 +9627,21 @@
                 <w:rFonts w:ascii="Verdana" w:hAnsi="Verdana" w:cs="Verdana"/>
                 <w:sz w:val="20"/>
               </w:rPr>
-              <w:t>-tapahtumasta muualle.</w:t>
+              <w:t>-tapahtumasta m</w:t>
+            </w:r>
+            <w:r>
+              <w:rPr>
+                <w:rFonts w:ascii="Verdana" w:hAnsi="Verdana" w:cs="Verdana"/>
+                <w:sz w:val="20"/>
+              </w:rPr>
+              <w:t>uille komponenteille</w:t>
+            </w:r>
+            <w:r>
+              <w:rPr>
+                <w:rFonts w:ascii="Verdana" w:hAnsi="Verdana" w:cs="Verdana"/>
+                <w:sz w:val="20"/>
+              </w:rPr>
+              <w:t>.</w:t>
             </w:r>
           </w:p>
         </w:tc>
@@ -9712,36 +9750,6 @@
               </w:rPr>
               <w:t xml:space="preserve"> </w:t>
             </w:r>
-            <w:r>
-              <w:rPr>
-                <w:rFonts w:ascii="Verdana" w:hAnsi="Verdana" w:cs="Verdana"/>
-                <w:sz w:val="20"/>
-              </w:rPr>
-              <w:t>(</w:t>
-            </w:r>
-            <w:proofErr w:type="spellStart"/>
-            <w:r>
-              <w:rPr>
-                <w:rFonts w:ascii="Verdana" w:hAnsi="Verdana" w:cs="Verdana"/>
-                <w:sz w:val="20"/>
-              </w:rPr>
-              <w:t>int</w:t>
-            </w:r>
-            <w:proofErr w:type="spellEnd"/>
-            <w:r>
-              <w:rPr>
-                <w:rFonts w:ascii="Verdana" w:hAnsi="Verdana" w:cs="Verdana"/>
-                <w:sz w:val="20"/>
-              </w:rPr>
-              <w:t>)</w:t>
-            </w:r>
-            <w:r>
-              <w:rPr>
-                <w:rFonts w:ascii="Verdana" w:hAnsi="Verdana" w:cs="Verdana"/>
-                <w:sz w:val="20"/>
-              </w:rPr>
-              <w:t>.</w:t>
-            </w:r>
           </w:p>
         </w:tc>
         <w:tc>
@@ -9762,7 +9770,21 @@
                 <w:rFonts w:ascii="Verdana" w:hAnsi="Verdana" w:cs="Verdana"/>
                 <w:sz w:val="20"/>
               </w:rPr>
-              <w:t>Välittää syötetty PIN-koodi muualle.</w:t>
+              <w:t>Välittää syötetty PIN-koodi mu</w:t>
+            </w:r>
+            <w:r>
+              <w:rPr>
+                <w:rFonts w:ascii="Verdana" w:hAnsi="Verdana" w:cs="Verdana"/>
+                <w:sz w:val="20"/>
+              </w:rPr>
+              <w:t>ille komponenteille</w:t>
+            </w:r>
+            <w:r>
+              <w:rPr>
+                <w:rFonts w:ascii="Verdana" w:hAnsi="Verdana" w:cs="Verdana"/>
+                <w:sz w:val="20"/>
+              </w:rPr>
+              <w:t>.</w:t>
             </w:r>
           </w:p>
         </w:tc>
@@ -9864,7 +9886,6 @@
         <w:rPr>
           <w:rFonts w:ascii="Verdana" w:hAnsi="Verdana" w:cs="Verdana"/>
         </w:rPr>
-        <w:lastRenderedPageBreak/>
         <w:t>Komponentilla ei ole riippuvuusyhteyttä muihin komponentteihin tai paketteihin.</w:t>
       </w:r>
       <w:r>
@@ -9925,7 +9946,7 @@
         <w:rPr>
           <w:rFonts w:ascii="Verdana" w:hAnsi="Verdana"/>
         </w:rPr>
-        <w:t xml:space="preserve">Päätarkoituksena kommunikoida palvelimella sijaitsevan tietokannan </w:t>
+        <w:t xml:space="preserve">Päätarkoituksena kommunikoida palvelimella sijaitsevan </w:t>
       </w:r>
       <w:proofErr w:type="spellStart"/>
       <w:r>
@@ -9945,7 +9966,19 @@
         <w:rPr>
           <w:rFonts w:ascii="Verdana" w:hAnsi="Verdana"/>
         </w:rPr>
-        <w:t xml:space="preserve"> Toiminnaltaan tietokantarajapintaan ”kirjaudutaan” ensiksi annetuilla korttitiedoilla, mikä mahdollistaa nopeamman ja helpomman tiedonhaun jatkossa.</w:t>
+        <w:t xml:space="preserve"> Toiminnaltaan tietokantarajapintaan ”kirjaudutaan” ensiksi annetuilla korttitiedoilla, mikä mahdollistaa </w:t>
+      </w:r>
+      <w:r>
+        <w:rPr>
+          <w:rFonts w:ascii="Verdana" w:hAnsi="Verdana"/>
+        </w:rPr>
+        <w:t>yksinkertaistetumman tiedonhaun ja rajapinnan</w:t>
+      </w:r>
+      <w:r>
+        <w:rPr>
+          <w:rFonts w:ascii="Verdana" w:hAnsi="Verdana"/>
+        </w:rPr>
+        <w:t>.</w:t>
       </w:r>
     </w:p>
     <w:p>
@@ -9991,10 +10024,10 @@
           <w:sz w:val="20"/>
         </w:rPr>
         <w:drawing>
-          <wp:inline distT="0" distB="0" distL="0" distR="0" wp14:anchorId="64E09255" wp14:editId="327ED8D7">
-            <wp:extent cx="4724400" cy="2605043"/>
-            <wp:effectExtent l="0" t="0" r="0" b="5080"/>
-            <wp:docPr id="12" name="Kuva 12"/>
+          <wp:inline distT="0" distB="0" distL="0" distR="0" wp14:anchorId="64DCCEF4" wp14:editId="568E4B88">
+            <wp:extent cx="4857750" cy="2838450"/>
+            <wp:effectExtent l="0" t="0" r="0" b="0"/>
+            <wp:docPr id="6" name="Kuva 6"/>
             <wp:cNvGraphicFramePr>
               <a:graphicFrameLocks xmlns:a="http://schemas.openxmlformats.org/drawingml/2006/main" noChangeAspect="1"/>
             </wp:cNvGraphicFramePr>
@@ -10002,7 +10035,7 @@
               <a:graphicData uri="http://schemas.openxmlformats.org/drawingml/2006/picture">
                 <pic:pic xmlns:pic="http://schemas.openxmlformats.org/drawingml/2006/picture">
                   <pic:nvPicPr>
-                    <pic:cNvPr id="0" name="Picture 10"/>
+                    <pic:cNvPr id="0" name="Picture 2"/>
                     <pic:cNvPicPr>
                       <a:picLocks noChangeAspect="1" noChangeArrowheads="1"/>
                     </pic:cNvPicPr>
@@ -10023,7 +10056,7 @@
                   <pic:spPr bwMode="auto">
                     <a:xfrm>
                       <a:off x="0" y="0"/>
-                      <a:ext cx="4775274" cy="2633095"/>
+                      <a:ext cx="4857750" cy="2838450"/>
                     </a:xfrm>
                     <a:prstGeom prst="rect">
                       <a:avLst/>
@@ -10122,10 +10155,10 @@
         <w:tblLook w:val="04A0" w:firstRow="1" w:lastRow="0" w:firstColumn="1" w:lastColumn="0" w:noHBand="0" w:noVBand="1"/>
       </w:tblPr>
       <w:tblGrid>
-        <w:gridCol w:w="2595"/>
-        <w:gridCol w:w="2363"/>
-        <w:gridCol w:w="2192"/>
-        <w:gridCol w:w="1944"/>
+        <w:gridCol w:w="2654"/>
+        <w:gridCol w:w="2165"/>
+        <w:gridCol w:w="2316"/>
+        <w:gridCol w:w="1959"/>
       </w:tblGrid>
       <w:tr>
         <w:tc>
@@ -10298,23 +10331,21 @@
                 <w:rFonts w:ascii="Verdana" w:hAnsi="Verdana" w:cs="Verdana"/>
                 <w:sz w:val="20"/>
               </w:rPr>
-              <w:t xml:space="preserve">totuusarvo </w:t>
-            </w:r>
-            <w:proofErr w:type="spellStart"/>
-            <w:r>
-              <w:rPr>
-                <w:rFonts w:ascii="Verdana" w:hAnsi="Verdana" w:cs="Verdana"/>
-                <w:sz w:val="20"/>
-              </w:rPr>
-              <w:t>bool</w:t>
-            </w:r>
-            <w:proofErr w:type="spellEnd"/>
-            <w:r>
-              <w:rPr>
-                <w:rFonts w:ascii="Verdana" w:hAnsi="Verdana" w:cs="Verdana"/>
-                <w:sz w:val="20"/>
-              </w:rPr>
-              <w:t xml:space="preserve"> tietokannan alustuksen onnistumisesta</w:t>
+              <w:t>totuusarvo tietokan</w:t>
+            </w:r>
+            <w:r>
+              <w:rPr>
+                <w:rFonts w:ascii="Verdana" w:hAnsi="Verdana" w:cs="Verdana"/>
+                <w:sz w:val="20"/>
+              </w:rPr>
+              <w:t>tayhteyden</w:t>
+            </w:r>
+            <w:r>
+              <w:rPr>
+                <w:rFonts w:ascii="Verdana" w:hAnsi="Verdana" w:cs="Verdana"/>
+                <w:sz w:val="20"/>
+              </w:rPr>
+              <w:t xml:space="preserve"> alustuksen onnistumisesta</w:t>
             </w:r>
           </w:p>
         </w:tc>
@@ -10402,6 +10433,13 @@
               <w:lastRenderedPageBreak/>
               <w:t>logi</w:t>
             </w:r>
+            <w:r>
+              <w:rPr>
+                <w:rFonts w:ascii="Verdana" w:hAnsi="Verdana" w:cs="Verdana"/>
+                <w:sz w:val="20"/>
+              </w:rPr>
+              <w:t>n</w:t>
+            </w:r>
             <w:proofErr w:type="spellEnd"/>
           </w:p>
         </w:tc>
@@ -10445,39 +10483,7 @@
                 <w:rFonts w:ascii="Verdana" w:hAnsi="Verdana" w:cs="Verdana"/>
                 <w:sz w:val="20"/>
               </w:rPr>
-              <w:t xml:space="preserve">asiakkaan kortin numero </w:t>
-            </w:r>
-            <w:proofErr w:type="spellStart"/>
-            <w:r>
-              <w:rPr>
-                <w:rFonts w:ascii="Verdana" w:hAnsi="Verdana" w:cs="Verdana"/>
-                <w:sz w:val="20"/>
-              </w:rPr>
-              <w:t>QString</w:t>
-            </w:r>
-            <w:proofErr w:type="spellEnd"/>
-            <w:r>
-              <w:rPr>
-                <w:rFonts w:ascii="Verdana" w:hAnsi="Verdana" w:cs="Verdana"/>
-                <w:sz w:val="20"/>
-              </w:rPr>
-              <w:t xml:space="preserve">-merkkijonona ja korttiin liitetty PIN-koodi kokonaislukuna </w:t>
-            </w:r>
-            <w:proofErr w:type="spellStart"/>
-            <w:r>
-              <w:rPr>
-                <w:rFonts w:ascii="Verdana" w:hAnsi="Verdana" w:cs="Verdana"/>
-                <w:sz w:val="20"/>
-              </w:rPr>
-              <w:t>int</w:t>
-            </w:r>
-            <w:proofErr w:type="spellEnd"/>
-            <w:r>
-              <w:rPr>
-                <w:rFonts w:ascii="Verdana" w:hAnsi="Verdana" w:cs="Verdana"/>
-                <w:sz w:val="20"/>
-              </w:rPr>
-              <w:t>.</w:t>
+              <w:t>asiakkaan kortin numero merkkijonona ja korttiin liitetty PIN-koodi kokonaislukuna</w:t>
             </w:r>
           </w:p>
         </w:tc>
@@ -10817,15 +10823,6 @@
               </w:rPr>
               <w:t xml:space="preserve">asiakkaan tilin saldo liukulukuna </w:t>
             </w:r>
-            <w:proofErr w:type="spellStart"/>
-            <w:r>
-              <w:rPr>
-                <w:rFonts w:ascii="Verdana" w:hAnsi="Verdana" w:cs="Verdana"/>
-                <w:sz w:val="20"/>
-              </w:rPr>
-              <w:t>float</w:t>
-            </w:r>
-            <w:proofErr w:type="spellEnd"/>
           </w:p>
         </w:tc>
         <w:tc>
@@ -10916,23 +10913,7 @@
                 <w:rFonts w:ascii="Verdana" w:hAnsi="Verdana" w:cs="Verdana"/>
                 <w:sz w:val="20"/>
               </w:rPr>
-              <w:t xml:space="preserve">asiakkaan tilinomistajan nimi </w:t>
-            </w:r>
-            <w:proofErr w:type="spellStart"/>
-            <w:r>
-              <w:rPr>
-                <w:rFonts w:ascii="Verdana" w:hAnsi="Verdana" w:cs="Verdana"/>
-                <w:sz w:val="20"/>
-              </w:rPr>
-              <w:t>QString</w:t>
-            </w:r>
-            <w:proofErr w:type="spellEnd"/>
-            <w:r>
-              <w:rPr>
-                <w:rFonts w:ascii="Verdana" w:hAnsi="Verdana" w:cs="Verdana"/>
-                <w:sz w:val="20"/>
-              </w:rPr>
-              <w:t>-merkkijonona</w:t>
+              <w:t>asiakkaan tilinomistajan nimi merkkijonona</w:t>
             </w:r>
           </w:p>
         </w:tc>
@@ -11024,23 +11005,21 @@
                 <w:rFonts w:ascii="Verdana" w:hAnsi="Verdana" w:cs="Verdana"/>
                 <w:sz w:val="20"/>
               </w:rPr>
-              <w:t xml:space="preserve">asiakkaan tilin numero </w:t>
-            </w:r>
-            <w:proofErr w:type="spellStart"/>
-            <w:r>
-              <w:rPr>
-                <w:rFonts w:ascii="Verdana" w:hAnsi="Verdana" w:cs="Verdana"/>
-                <w:sz w:val="20"/>
-              </w:rPr>
-              <w:t>QString</w:t>
-            </w:r>
-            <w:proofErr w:type="spellEnd"/>
-            <w:r>
-              <w:rPr>
-                <w:rFonts w:ascii="Verdana" w:hAnsi="Verdana" w:cs="Verdana"/>
-                <w:sz w:val="20"/>
-              </w:rPr>
-              <w:t>-merkkijonona</w:t>
+              <w:t>asiakkaan tilin numero</w:t>
+            </w:r>
+            <w:r>
+              <w:rPr>
+                <w:rFonts w:ascii="Verdana" w:hAnsi="Verdana" w:cs="Verdana"/>
+                <w:sz w:val="20"/>
+              </w:rPr>
+              <w:t xml:space="preserve"> </w:t>
+            </w:r>
+            <w:r>
+              <w:rPr>
+                <w:rFonts w:ascii="Verdana" w:hAnsi="Verdana" w:cs="Verdana"/>
+                <w:sz w:val="20"/>
+              </w:rPr>
+              <w:t>merkkijonona</w:t>
             </w:r>
           </w:p>
         </w:tc>
@@ -11311,7 +11290,7 @@
                 <w:rFonts w:ascii="Verdana" w:hAnsi="Verdana" w:cs="Verdana"/>
                 <w:sz w:val="20"/>
               </w:rPr>
-              <w:t>getEvents</w:t>
+              <w:t>transfer</w:t>
             </w:r>
             <w:proofErr w:type="spellEnd"/>
           </w:p>
@@ -11334,7 +11313,7 @@
                 <w:rFonts w:ascii="Verdana" w:hAnsi="Verdana" w:cs="Verdana"/>
                 <w:sz w:val="20"/>
               </w:rPr>
-              <w:t xml:space="preserve">asiakkaan tilitapahtumat </w:t>
+              <w:t xml:space="preserve">tilisiirron onnistuminen </w:t>
             </w:r>
             <w:proofErr w:type="spellStart"/>
             <w:r>
@@ -11342,16 +11321,9 @@
                 <w:rFonts w:ascii="Verdana" w:hAnsi="Verdana" w:cs="Verdana"/>
                 <w:sz w:val="20"/>
               </w:rPr>
-              <w:t>QAbstractItemModel</w:t>
+              <w:t>booleanina</w:t>
             </w:r>
             <w:proofErr w:type="spellEnd"/>
-            <w:r>
-              <w:rPr>
-                <w:rFonts w:ascii="Verdana" w:hAnsi="Verdana" w:cs="Verdana"/>
-                <w:sz w:val="20"/>
-              </w:rPr>
-              <w:t>-oliona</w:t>
-            </w:r>
           </w:p>
         </w:tc>
         <w:tc>
@@ -11372,7 +11344,7 @@
                 <w:rFonts w:ascii="Verdana" w:hAnsi="Verdana" w:cs="Verdana"/>
                 <w:sz w:val="20"/>
               </w:rPr>
-              <w:t>-</w:t>
+              <w:t>kohdetilin IBAN merkkijonona ja siirrettävän summan määrä liukulukuna</w:t>
             </w:r>
           </w:p>
         </w:tc>
@@ -11394,7 +11366,7 @@
                 <w:rFonts w:ascii="Verdana" w:hAnsi="Verdana" w:cs="Verdana"/>
                 <w:sz w:val="20"/>
               </w:rPr>
-              <w:t>Hakea asiakkaan tilitapahtumat tietokannasta.</w:t>
+              <w:t>Siirtää asiakkaan tililtä toiselle rahaa.</w:t>
             </w:r>
           </w:p>
         </w:tc>
@@ -11419,8 +11391,7 @@
                 <w:rFonts w:ascii="Verdana" w:hAnsi="Verdana" w:cs="Verdana"/>
                 <w:sz w:val="20"/>
               </w:rPr>
-              <w:lastRenderedPageBreak/>
-              <w:t>getRecentEvents</w:t>
+              <w:t>payInvoice</w:t>
             </w:r>
             <w:proofErr w:type="spellEnd"/>
           </w:p>
@@ -11443,7 +11414,15 @@
                 <w:rFonts w:ascii="Verdana" w:hAnsi="Verdana" w:cs="Verdana"/>
                 <w:sz w:val="20"/>
               </w:rPr>
-              <w:t xml:space="preserve">asiakkaan viimeisimmät tilitapahtumat </w:t>
+              <w:t xml:space="preserve">laskun maksamisen </w:t>
+            </w:r>
+            <w:r>
+              <w:rPr>
+                <w:rFonts w:ascii="Verdana" w:hAnsi="Verdana" w:cs="Verdana"/>
+                <w:sz w:val="20"/>
+              </w:rPr>
+              <w:lastRenderedPageBreak/>
+              <w:t xml:space="preserve">onnistuminen </w:t>
             </w:r>
             <w:proofErr w:type="spellStart"/>
             <w:r>
@@ -11451,16 +11430,9 @@
                 <w:rFonts w:ascii="Verdana" w:hAnsi="Verdana" w:cs="Verdana"/>
                 <w:sz w:val="20"/>
               </w:rPr>
-              <w:t>QAbstractItemModel</w:t>
+              <w:t>booleanina</w:t>
             </w:r>
             <w:proofErr w:type="spellEnd"/>
-            <w:r>
-              <w:rPr>
-                <w:rFonts w:ascii="Verdana" w:hAnsi="Verdana" w:cs="Verdana"/>
-                <w:sz w:val="20"/>
-              </w:rPr>
-              <w:t>-oliona</w:t>
-            </w:r>
           </w:p>
         </w:tc>
         <w:tc>
@@ -11481,17 +11453,9 @@
                 <w:rFonts w:ascii="Verdana" w:hAnsi="Verdana" w:cs="Verdana"/>
                 <w:sz w:val="20"/>
               </w:rPr>
-              <w:t xml:space="preserve">haettavien tapahtumien määrä kokonaislukuna </w:t>
-            </w:r>
-            <w:proofErr w:type="spellStart"/>
-            <w:r>
-              <w:rPr>
-                <w:rFonts w:ascii="Verdana" w:hAnsi="Verdana" w:cs="Verdana"/>
-                <w:sz w:val="20"/>
-              </w:rPr>
-              <w:t>int</w:t>
-            </w:r>
-            <w:proofErr w:type="spellEnd"/>
+              <w:lastRenderedPageBreak/>
+              <w:t>maksettavan laskun identifioija kokonaislukuna</w:t>
+            </w:r>
           </w:p>
         </w:tc>
         <w:tc>
@@ -11512,7 +11476,7 @@
                 <w:rFonts w:ascii="Verdana" w:hAnsi="Verdana" w:cs="Verdana"/>
                 <w:sz w:val="20"/>
               </w:rPr>
-              <w:t>Hakea asiakkaan tilin viimeisimmät tapahtumat tietokannasta.</w:t>
+              <w:t>Maksaa asiakkaan avoin lasku.</w:t>
             </w:r>
           </w:p>
         </w:tc>
@@ -11537,32 +11501,9 @@
                 <w:rFonts w:ascii="Verdana" w:hAnsi="Verdana" w:cs="Verdana"/>
                 <w:sz w:val="20"/>
               </w:rPr>
-              <w:t>BalanceChanged</w:t>
+              <w:t>getEvents</w:t>
             </w:r>
             <w:proofErr w:type="spellEnd"/>
-            <w:r>
-              <w:rPr>
-                <w:rFonts w:ascii="Verdana" w:hAnsi="Verdana" w:cs="Verdana"/>
-                <w:sz w:val="20"/>
-              </w:rPr>
-              <w:t xml:space="preserve"> (</w:t>
-            </w:r>
-            <w:proofErr w:type="spellStart"/>
-            <w:r>
-              <w:rPr>
-                <w:rFonts w:ascii="Verdana" w:hAnsi="Verdana" w:cs="Verdana"/>
-                <w:sz w:val="20"/>
-              </w:rPr>
-              <w:t>signal</w:t>
-            </w:r>
-            <w:proofErr w:type="spellEnd"/>
-            <w:r>
-              <w:rPr>
-                <w:rFonts w:ascii="Verdana" w:hAnsi="Verdana" w:cs="Verdana"/>
-                <w:sz w:val="20"/>
-              </w:rPr>
-              <w:t>)</w:t>
-            </w:r>
           </w:p>
         </w:tc>
         <w:tc>
@@ -11583,7 +11524,7 @@
                 <w:rFonts w:ascii="Verdana" w:hAnsi="Verdana" w:cs="Verdana"/>
                 <w:sz w:val="20"/>
               </w:rPr>
-              <w:t>-</w:t>
+              <w:t>asiakkaan tilitapahtumat</w:t>
             </w:r>
           </w:p>
         </w:tc>
@@ -11605,17 +11546,8 @@
                 <w:rFonts w:ascii="Verdana" w:hAnsi="Verdana" w:cs="Verdana"/>
                 <w:sz w:val="20"/>
               </w:rPr>
-              <w:t xml:space="preserve">Asiakkaan tilin muuttunut saldo liukulukuna </w:t>
-            </w:r>
-            <w:proofErr w:type="spellStart"/>
-            <w:r>
-              <w:rPr>
-                <w:rFonts w:ascii="Verdana" w:hAnsi="Verdana" w:cs="Verdana"/>
-                <w:sz w:val="20"/>
-              </w:rPr>
-              <w:t>float</w:t>
-            </w:r>
-            <w:proofErr w:type="spellEnd"/>
+              <w:t>-</w:t>
+            </w:r>
           </w:p>
         </w:tc>
         <w:tc>
@@ -11636,7 +11568,7 @@
                 <w:rFonts w:ascii="Verdana" w:hAnsi="Verdana" w:cs="Verdana"/>
                 <w:sz w:val="20"/>
               </w:rPr>
-              <w:t>Välittää asiakkaan tilin saldossa tapahtunut muutos muualle.</w:t>
+              <w:t>Hakea asiakkaan tilitapahtumat tietokannasta.</w:t>
             </w:r>
           </w:p>
         </w:tc>
@@ -11661,32 +11593,9 @@
                 <w:rFonts w:ascii="Verdana" w:hAnsi="Verdana" w:cs="Verdana"/>
                 <w:sz w:val="20"/>
               </w:rPr>
-              <w:t>ErrorHappened</w:t>
+              <w:t>getRecentEvents</w:t>
             </w:r>
             <w:proofErr w:type="spellEnd"/>
-            <w:r>
-              <w:rPr>
-                <w:rFonts w:ascii="Verdana" w:hAnsi="Verdana" w:cs="Verdana"/>
-                <w:sz w:val="20"/>
-              </w:rPr>
-              <w:t xml:space="preserve"> (</w:t>
-            </w:r>
-            <w:proofErr w:type="spellStart"/>
-            <w:r>
-              <w:rPr>
-                <w:rFonts w:ascii="Verdana" w:hAnsi="Verdana" w:cs="Verdana"/>
-                <w:sz w:val="20"/>
-              </w:rPr>
-              <w:t>signal</w:t>
-            </w:r>
-            <w:proofErr w:type="spellEnd"/>
-            <w:r>
-              <w:rPr>
-                <w:rFonts w:ascii="Verdana" w:hAnsi="Verdana" w:cs="Verdana"/>
-                <w:sz w:val="20"/>
-              </w:rPr>
-              <w:t>)</w:t>
-            </w:r>
           </w:p>
         </w:tc>
         <w:tc>
@@ -11707,7 +11616,7 @@
                 <w:rFonts w:ascii="Verdana" w:hAnsi="Verdana" w:cs="Verdana"/>
                 <w:sz w:val="20"/>
               </w:rPr>
-              <w:t>-</w:t>
+              <w:t xml:space="preserve">asiakkaan viimeisimmät tilitapahtumat </w:t>
             </w:r>
           </w:p>
         </w:tc>
@@ -11729,23 +11638,7 @@
                 <w:rFonts w:ascii="Verdana" w:hAnsi="Verdana" w:cs="Verdana"/>
                 <w:sz w:val="20"/>
               </w:rPr>
-              <w:t xml:space="preserve">virheilmoitus </w:t>
-            </w:r>
-            <w:proofErr w:type="spellStart"/>
-            <w:r>
-              <w:rPr>
-                <w:rFonts w:ascii="Verdana" w:hAnsi="Verdana" w:cs="Verdana"/>
-                <w:sz w:val="20"/>
-              </w:rPr>
-              <w:t>QString</w:t>
-            </w:r>
-            <w:proofErr w:type="spellEnd"/>
-            <w:r>
-              <w:rPr>
-                <w:rFonts w:ascii="Verdana" w:hAnsi="Verdana" w:cs="Verdana"/>
-                <w:sz w:val="20"/>
-              </w:rPr>
-              <w:t>-merkkijonona</w:t>
+              <w:t xml:space="preserve">haettavien tapahtumien määrä kokonaislukuna </w:t>
             </w:r>
           </w:p>
         </w:tc>
@@ -11767,7 +11660,7 @@
                 <w:rFonts w:ascii="Verdana" w:hAnsi="Verdana" w:cs="Verdana"/>
                 <w:sz w:val="20"/>
               </w:rPr>
-              <w:t>Välittää komponentissa havaittu virhe muualle.</w:t>
+              <w:t>Hakea asiakkaan tilin viimeisimmät tapahtumat tietokannasta.</w:t>
             </w:r>
           </w:p>
         </w:tc>
@@ -11792,32 +11685,9 @@
                 <w:rFonts w:ascii="Verdana" w:hAnsi="Verdana" w:cs="Verdana"/>
                 <w:sz w:val="20"/>
               </w:rPr>
-              <w:t>Logger</w:t>
+              <w:t>getOpenInvoices</w:t>
             </w:r>
             <w:proofErr w:type="spellEnd"/>
-            <w:r>
-              <w:rPr>
-                <w:rFonts w:ascii="Verdana" w:hAnsi="Verdana" w:cs="Verdana"/>
-                <w:sz w:val="20"/>
-              </w:rPr>
-              <w:t xml:space="preserve"> (</w:t>
-            </w:r>
-            <w:proofErr w:type="spellStart"/>
-            <w:r>
-              <w:rPr>
-                <w:rFonts w:ascii="Verdana" w:hAnsi="Verdana" w:cs="Verdana"/>
-                <w:sz w:val="20"/>
-              </w:rPr>
-              <w:t>signal</w:t>
-            </w:r>
-            <w:proofErr w:type="spellEnd"/>
-            <w:r>
-              <w:rPr>
-                <w:rFonts w:ascii="Verdana" w:hAnsi="Verdana" w:cs="Verdana"/>
-                <w:sz w:val="20"/>
-              </w:rPr>
-              <w:t>)</w:t>
-            </w:r>
           </w:p>
         </w:tc>
         <w:tc>
@@ -11838,7 +11708,7 @@
                 <w:rFonts w:ascii="Verdana" w:hAnsi="Verdana" w:cs="Verdana"/>
                 <w:sz w:val="20"/>
               </w:rPr>
-              <w:t>-</w:t>
+              <w:t>asiakkaan avoimet (maksamattomat) laskut</w:t>
             </w:r>
           </w:p>
         </w:tc>
@@ -11855,37 +11725,12 @@
                 <w:sz w:val="20"/>
               </w:rPr>
             </w:pPr>
-            <w:proofErr w:type="spellStart"/>
-            <w:r>
-              <w:rPr>
-                <w:rFonts w:ascii="Verdana" w:hAnsi="Verdana" w:cs="Verdana"/>
-                <w:sz w:val="20"/>
-              </w:rPr>
-              <w:t>logattu</w:t>
-            </w:r>
-            <w:proofErr w:type="spellEnd"/>
-            <w:r>
-              <w:rPr>
-                <w:rFonts w:ascii="Verdana" w:hAnsi="Verdana" w:cs="Verdana"/>
-                <w:sz w:val="20"/>
-              </w:rPr>
-              <w:t xml:space="preserve"> viesti </w:t>
-            </w:r>
-            <w:proofErr w:type="spellStart"/>
-            <w:r>
-              <w:rPr>
-                <w:rFonts w:ascii="Verdana" w:hAnsi="Verdana" w:cs="Verdana"/>
-                <w:sz w:val="20"/>
-              </w:rPr>
-              <w:t>QString</w:t>
-            </w:r>
-            <w:proofErr w:type="spellEnd"/>
-            <w:r>
-              <w:rPr>
-                <w:rFonts w:ascii="Verdana" w:hAnsi="Verdana" w:cs="Verdana"/>
-                <w:sz w:val="20"/>
-              </w:rPr>
-              <w:t>-merkkijonona</w:t>
+            <w:r>
+              <w:rPr>
+                <w:rFonts w:ascii="Verdana" w:hAnsi="Verdana" w:cs="Verdana"/>
+                <w:sz w:val="20"/>
+              </w:rPr>
+              <w:t>-</w:t>
             </w:r>
           </w:p>
         </w:tc>
@@ -11907,6 +11752,473 @@
                 <w:rFonts w:ascii="Verdana" w:hAnsi="Verdana" w:cs="Verdana"/>
                 <w:sz w:val="20"/>
               </w:rPr>
+              <w:t>Hakea asiakkaan avoimet laskut tietokannasta.</w:t>
+            </w:r>
+          </w:p>
+        </w:tc>
+      </w:tr>
+      <w:tr>
+        <w:tc>
+          <w:tcPr>
+            <w:tcW w:w="2783" w:type="dxa"/>
+          </w:tcPr>
+          <w:p>
+            <w:pPr>
+              <w:spacing w:line="360" w:lineRule="auto"/>
+              <w:jc w:val="both"/>
+              <w:rPr>
+                <w:rFonts w:ascii="Verdana" w:hAnsi="Verdana" w:cs="Verdana"/>
+                <w:sz w:val="20"/>
+              </w:rPr>
+            </w:pPr>
+            <w:proofErr w:type="spellStart"/>
+            <w:r>
+              <w:rPr>
+                <w:rFonts w:ascii="Verdana" w:hAnsi="Verdana" w:cs="Verdana"/>
+                <w:sz w:val="20"/>
+              </w:rPr>
+              <w:t>getOtherAccounts</w:t>
+            </w:r>
+            <w:proofErr w:type="spellEnd"/>
+          </w:p>
+        </w:tc>
+        <w:tc>
+          <w:tcPr>
+            <w:tcW w:w="1731" w:type="dxa"/>
+          </w:tcPr>
+          <w:p>
+            <w:pPr>
+              <w:spacing w:line="360" w:lineRule="auto"/>
+              <w:jc w:val="both"/>
+              <w:rPr>
+                <w:rFonts w:ascii="Verdana" w:hAnsi="Verdana" w:cs="Verdana"/>
+                <w:sz w:val="20"/>
+              </w:rPr>
+            </w:pPr>
+            <w:r>
+              <w:rPr>
+                <w:rFonts w:ascii="Verdana" w:hAnsi="Verdana" w:cs="Verdana"/>
+                <w:sz w:val="20"/>
+              </w:rPr>
+              <w:t>muiden kuin kirjautuneen asiakkaan tilinumerot</w:t>
+            </w:r>
+          </w:p>
+        </w:tc>
+        <w:tc>
+          <w:tcPr>
+            <w:tcW w:w="2589" w:type="dxa"/>
+          </w:tcPr>
+          <w:p>
+            <w:pPr>
+              <w:spacing w:line="360" w:lineRule="auto"/>
+              <w:jc w:val="both"/>
+              <w:rPr>
+                <w:rFonts w:ascii="Verdana" w:hAnsi="Verdana" w:cs="Verdana"/>
+                <w:sz w:val="20"/>
+              </w:rPr>
+            </w:pPr>
+            <w:r>
+              <w:rPr>
+                <w:rFonts w:ascii="Verdana" w:hAnsi="Verdana" w:cs="Verdana"/>
+                <w:sz w:val="20"/>
+              </w:rPr>
+              <w:t>-</w:t>
+            </w:r>
+          </w:p>
+        </w:tc>
+        <w:tc>
+          <w:tcPr>
+            <w:tcW w:w="1991" w:type="dxa"/>
+          </w:tcPr>
+          <w:p>
+            <w:pPr>
+              <w:spacing w:line="360" w:lineRule="auto"/>
+              <w:jc w:val="both"/>
+              <w:rPr>
+                <w:rFonts w:ascii="Verdana" w:hAnsi="Verdana" w:cs="Verdana"/>
+                <w:sz w:val="20"/>
+              </w:rPr>
+            </w:pPr>
+            <w:r>
+              <w:rPr>
+                <w:rFonts w:ascii="Verdana" w:hAnsi="Verdana" w:cs="Verdana"/>
+                <w:sz w:val="20"/>
+              </w:rPr>
+              <w:t>Hakea muiden kuin kirjautuneen asiakkaan tilinumerot.</w:t>
+            </w:r>
+          </w:p>
+        </w:tc>
+      </w:tr>
+      <w:tr>
+        <w:tc>
+          <w:tcPr>
+            <w:tcW w:w="2783" w:type="dxa"/>
+          </w:tcPr>
+          <w:p>
+            <w:pPr>
+              <w:spacing w:line="360" w:lineRule="auto"/>
+              <w:jc w:val="both"/>
+              <w:rPr>
+                <w:rFonts w:ascii="Verdana" w:hAnsi="Verdana" w:cs="Verdana"/>
+                <w:sz w:val="20"/>
+              </w:rPr>
+            </w:pPr>
+            <w:proofErr w:type="spellStart"/>
+            <w:r>
+              <w:rPr>
+                <w:rFonts w:ascii="Verdana" w:hAnsi="Verdana" w:cs="Verdana"/>
+                <w:sz w:val="20"/>
+              </w:rPr>
+              <w:t>BalanceChanged</w:t>
+            </w:r>
+            <w:proofErr w:type="spellEnd"/>
+            <w:r>
+              <w:rPr>
+                <w:rFonts w:ascii="Verdana" w:hAnsi="Verdana" w:cs="Verdana"/>
+                <w:sz w:val="20"/>
+              </w:rPr>
+              <w:t xml:space="preserve"> (</w:t>
+            </w:r>
+            <w:proofErr w:type="spellStart"/>
+            <w:r>
+              <w:rPr>
+                <w:rFonts w:ascii="Verdana" w:hAnsi="Verdana" w:cs="Verdana"/>
+                <w:sz w:val="20"/>
+              </w:rPr>
+              <w:t>signal</w:t>
+            </w:r>
+            <w:proofErr w:type="spellEnd"/>
+            <w:r>
+              <w:rPr>
+                <w:rFonts w:ascii="Verdana" w:hAnsi="Verdana" w:cs="Verdana"/>
+                <w:sz w:val="20"/>
+              </w:rPr>
+              <w:t>)</w:t>
+            </w:r>
+          </w:p>
+        </w:tc>
+        <w:tc>
+          <w:tcPr>
+            <w:tcW w:w="1731" w:type="dxa"/>
+          </w:tcPr>
+          <w:p>
+            <w:pPr>
+              <w:spacing w:line="360" w:lineRule="auto"/>
+              <w:jc w:val="both"/>
+              <w:rPr>
+                <w:rFonts w:ascii="Verdana" w:hAnsi="Verdana" w:cs="Verdana"/>
+                <w:sz w:val="20"/>
+              </w:rPr>
+            </w:pPr>
+            <w:r>
+              <w:rPr>
+                <w:rFonts w:ascii="Verdana" w:hAnsi="Verdana" w:cs="Verdana"/>
+                <w:sz w:val="20"/>
+              </w:rPr>
+              <w:t>-</w:t>
+            </w:r>
+          </w:p>
+        </w:tc>
+        <w:tc>
+          <w:tcPr>
+            <w:tcW w:w="2589" w:type="dxa"/>
+          </w:tcPr>
+          <w:p>
+            <w:pPr>
+              <w:spacing w:line="360" w:lineRule="auto"/>
+              <w:jc w:val="both"/>
+              <w:rPr>
+                <w:rFonts w:ascii="Verdana" w:hAnsi="Verdana" w:cs="Verdana"/>
+                <w:sz w:val="20"/>
+              </w:rPr>
+            </w:pPr>
+            <w:r>
+              <w:rPr>
+                <w:rFonts w:ascii="Verdana" w:hAnsi="Verdana" w:cs="Verdana"/>
+                <w:sz w:val="20"/>
+              </w:rPr>
+              <w:t xml:space="preserve">Asiakkaan tilin muuttunut saldo liukulukuna </w:t>
+            </w:r>
+          </w:p>
+        </w:tc>
+        <w:tc>
+          <w:tcPr>
+            <w:tcW w:w="1991" w:type="dxa"/>
+          </w:tcPr>
+          <w:p>
+            <w:pPr>
+              <w:spacing w:line="360" w:lineRule="auto"/>
+              <w:jc w:val="both"/>
+              <w:rPr>
+                <w:rFonts w:ascii="Verdana" w:hAnsi="Verdana" w:cs="Verdana"/>
+                <w:sz w:val="20"/>
+              </w:rPr>
+            </w:pPr>
+            <w:r>
+              <w:rPr>
+                <w:rFonts w:ascii="Verdana" w:hAnsi="Verdana" w:cs="Verdana"/>
+                <w:sz w:val="20"/>
+              </w:rPr>
+              <w:t>Välittää asiakkaan tilin saldossa tapahtunut muutos m</w:t>
+            </w:r>
+            <w:r>
+              <w:rPr>
+                <w:rFonts w:ascii="Verdana" w:hAnsi="Verdana" w:cs="Verdana"/>
+                <w:sz w:val="20"/>
+              </w:rPr>
+              <w:t>uille komponenteille</w:t>
+            </w:r>
+            <w:r>
+              <w:rPr>
+                <w:rFonts w:ascii="Verdana" w:hAnsi="Verdana" w:cs="Verdana"/>
+                <w:sz w:val="20"/>
+              </w:rPr>
+              <w:t>.</w:t>
+            </w:r>
+          </w:p>
+        </w:tc>
+      </w:tr>
+      <w:tr>
+        <w:tc>
+          <w:tcPr>
+            <w:tcW w:w="2783" w:type="dxa"/>
+          </w:tcPr>
+          <w:p>
+            <w:pPr>
+              <w:spacing w:line="360" w:lineRule="auto"/>
+              <w:jc w:val="both"/>
+              <w:rPr>
+                <w:rFonts w:ascii="Verdana" w:hAnsi="Verdana" w:cs="Verdana"/>
+                <w:sz w:val="20"/>
+              </w:rPr>
+            </w:pPr>
+            <w:proofErr w:type="spellStart"/>
+            <w:r>
+              <w:rPr>
+                <w:rFonts w:ascii="Verdana" w:hAnsi="Verdana" w:cs="Verdana"/>
+                <w:sz w:val="20"/>
+              </w:rPr>
+              <w:t>ErrorHappened</w:t>
+            </w:r>
+            <w:proofErr w:type="spellEnd"/>
+            <w:r>
+              <w:rPr>
+                <w:rFonts w:ascii="Verdana" w:hAnsi="Verdana" w:cs="Verdana"/>
+                <w:sz w:val="20"/>
+              </w:rPr>
+              <w:t xml:space="preserve"> (</w:t>
+            </w:r>
+            <w:proofErr w:type="spellStart"/>
+            <w:r>
+              <w:rPr>
+                <w:rFonts w:ascii="Verdana" w:hAnsi="Verdana" w:cs="Verdana"/>
+                <w:sz w:val="20"/>
+              </w:rPr>
+              <w:t>signal</w:t>
+            </w:r>
+            <w:proofErr w:type="spellEnd"/>
+            <w:r>
+              <w:rPr>
+                <w:rFonts w:ascii="Verdana" w:hAnsi="Verdana" w:cs="Verdana"/>
+                <w:sz w:val="20"/>
+              </w:rPr>
+              <w:t>)</w:t>
+            </w:r>
+          </w:p>
+        </w:tc>
+        <w:tc>
+          <w:tcPr>
+            <w:tcW w:w="1731" w:type="dxa"/>
+          </w:tcPr>
+          <w:p>
+            <w:pPr>
+              <w:spacing w:line="360" w:lineRule="auto"/>
+              <w:jc w:val="both"/>
+              <w:rPr>
+                <w:rFonts w:ascii="Verdana" w:hAnsi="Verdana" w:cs="Verdana"/>
+                <w:sz w:val="20"/>
+              </w:rPr>
+            </w:pPr>
+            <w:r>
+              <w:rPr>
+                <w:rFonts w:ascii="Verdana" w:hAnsi="Verdana" w:cs="Verdana"/>
+                <w:sz w:val="20"/>
+              </w:rPr>
+              <w:t>-</w:t>
+            </w:r>
+          </w:p>
+        </w:tc>
+        <w:tc>
+          <w:tcPr>
+            <w:tcW w:w="2589" w:type="dxa"/>
+          </w:tcPr>
+          <w:p>
+            <w:pPr>
+              <w:spacing w:line="360" w:lineRule="auto"/>
+              <w:jc w:val="both"/>
+              <w:rPr>
+                <w:rFonts w:ascii="Verdana" w:hAnsi="Verdana" w:cs="Verdana"/>
+                <w:sz w:val="20"/>
+              </w:rPr>
+            </w:pPr>
+            <w:r>
+              <w:rPr>
+                <w:rFonts w:ascii="Verdana" w:hAnsi="Verdana" w:cs="Verdana"/>
+                <w:sz w:val="20"/>
+              </w:rPr>
+              <w:t>virheilmoitus merkkijonona</w:t>
+            </w:r>
+          </w:p>
+        </w:tc>
+        <w:tc>
+          <w:tcPr>
+            <w:tcW w:w="1991" w:type="dxa"/>
+          </w:tcPr>
+          <w:p>
+            <w:pPr>
+              <w:spacing w:line="360" w:lineRule="auto"/>
+              <w:jc w:val="both"/>
+              <w:rPr>
+                <w:rFonts w:ascii="Verdana" w:hAnsi="Verdana" w:cs="Verdana"/>
+                <w:sz w:val="20"/>
+              </w:rPr>
+            </w:pPr>
+            <w:r>
+              <w:rPr>
+                <w:rFonts w:ascii="Verdana" w:hAnsi="Verdana" w:cs="Verdana"/>
+                <w:sz w:val="20"/>
+              </w:rPr>
+              <w:t>Välittää komponentissa havaittu virhe mu</w:t>
+            </w:r>
+            <w:r>
+              <w:rPr>
+                <w:rFonts w:ascii="Verdana" w:hAnsi="Verdana" w:cs="Verdana"/>
+                <w:sz w:val="20"/>
+              </w:rPr>
+              <w:t>ille komponenteille.</w:t>
+            </w:r>
+          </w:p>
+        </w:tc>
+      </w:tr>
+      <w:tr>
+        <w:tc>
+          <w:tcPr>
+            <w:tcW w:w="2783" w:type="dxa"/>
+          </w:tcPr>
+          <w:p>
+            <w:pPr>
+              <w:spacing w:line="360" w:lineRule="auto"/>
+              <w:jc w:val="both"/>
+              <w:rPr>
+                <w:rFonts w:ascii="Verdana" w:hAnsi="Verdana" w:cs="Verdana"/>
+                <w:sz w:val="20"/>
+              </w:rPr>
+            </w:pPr>
+            <w:proofErr w:type="spellStart"/>
+            <w:r>
+              <w:rPr>
+                <w:rFonts w:ascii="Verdana" w:hAnsi="Verdana" w:cs="Verdana"/>
+                <w:sz w:val="20"/>
+              </w:rPr>
+              <w:t>Logger</w:t>
+            </w:r>
+            <w:proofErr w:type="spellEnd"/>
+            <w:r>
+              <w:rPr>
+                <w:rFonts w:ascii="Verdana" w:hAnsi="Verdana" w:cs="Verdana"/>
+                <w:sz w:val="20"/>
+              </w:rPr>
+              <w:t xml:space="preserve"> (</w:t>
+            </w:r>
+            <w:proofErr w:type="spellStart"/>
+            <w:r>
+              <w:rPr>
+                <w:rFonts w:ascii="Verdana" w:hAnsi="Verdana" w:cs="Verdana"/>
+                <w:sz w:val="20"/>
+              </w:rPr>
+              <w:t>signal</w:t>
+            </w:r>
+            <w:proofErr w:type="spellEnd"/>
+            <w:r>
+              <w:rPr>
+                <w:rFonts w:ascii="Verdana" w:hAnsi="Verdana" w:cs="Verdana"/>
+                <w:sz w:val="20"/>
+              </w:rPr>
+              <w:t>)</w:t>
+            </w:r>
+          </w:p>
+        </w:tc>
+        <w:tc>
+          <w:tcPr>
+            <w:tcW w:w="1731" w:type="dxa"/>
+          </w:tcPr>
+          <w:p>
+            <w:pPr>
+              <w:spacing w:line="360" w:lineRule="auto"/>
+              <w:jc w:val="both"/>
+              <w:rPr>
+                <w:rFonts w:ascii="Verdana" w:hAnsi="Verdana" w:cs="Verdana"/>
+                <w:sz w:val="20"/>
+              </w:rPr>
+            </w:pPr>
+            <w:r>
+              <w:rPr>
+                <w:rFonts w:ascii="Verdana" w:hAnsi="Verdana" w:cs="Verdana"/>
+                <w:sz w:val="20"/>
+              </w:rPr>
+              <w:t>-</w:t>
+            </w:r>
+          </w:p>
+        </w:tc>
+        <w:tc>
+          <w:tcPr>
+            <w:tcW w:w="2589" w:type="dxa"/>
+          </w:tcPr>
+          <w:p>
+            <w:pPr>
+              <w:spacing w:line="360" w:lineRule="auto"/>
+              <w:jc w:val="both"/>
+              <w:rPr>
+                <w:rFonts w:ascii="Verdana" w:hAnsi="Verdana" w:cs="Verdana"/>
+                <w:sz w:val="20"/>
+              </w:rPr>
+            </w:pPr>
+            <w:proofErr w:type="spellStart"/>
+            <w:r>
+              <w:rPr>
+                <w:rFonts w:ascii="Verdana" w:hAnsi="Verdana" w:cs="Verdana"/>
+                <w:sz w:val="20"/>
+              </w:rPr>
+              <w:t>logattu</w:t>
+            </w:r>
+            <w:proofErr w:type="spellEnd"/>
+            <w:r>
+              <w:rPr>
+                <w:rFonts w:ascii="Verdana" w:hAnsi="Verdana" w:cs="Verdana"/>
+                <w:sz w:val="20"/>
+              </w:rPr>
+              <w:t xml:space="preserve"> viesti merkkijonona</w:t>
+            </w:r>
+          </w:p>
+        </w:tc>
+        <w:tc>
+          <w:tcPr>
+            <w:tcW w:w="1991" w:type="dxa"/>
+          </w:tcPr>
+          <w:p>
+            <w:pPr>
+              <w:spacing w:line="360" w:lineRule="auto"/>
+              <w:jc w:val="both"/>
+              <w:rPr>
+                <w:rFonts w:ascii="Verdana" w:hAnsi="Verdana" w:cs="Verdana"/>
+                <w:sz w:val="20"/>
+              </w:rPr>
+            </w:pPr>
+            <w:r>
+              <w:rPr>
+                <w:rFonts w:ascii="Verdana" w:hAnsi="Verdana" w:cs="Verdana"/>
+                <w:sz w:val="20"/>
+              </w:rPr>
               <w:t xml:space="preserve">Välittää komponentissa </w:t>
             </w:r>
             <w:proofErr w:type="spellStart"/>
@@ -11923,7 +12235,21 @@
                 <w:rFonts w:ascii="Verdana" w:hAnsi="Verdana" w:cs="Verdana"/>
                 <w:sz w:val="20"/>
               </w:rPr>
-              <w:t xml:space="preserve"> arvo muualle.</w:t>
+              <w:t xml:space="preserve"> arvo mu</w:t>
+            </w:r>
+            <w:r>
+              <w:rPr>
+                <w:rFonts w:ascii="Verdana" w:hAnsi="Verdana" w:cs="Verdana"/>
+                <w:sz w:val="20"/>
+              </w:rPr>
+              <w:t>ille komponenteille</w:t>
+            </w:r>
+            <w:r>
+              <w:rPr>
+                <w:rFonts w:ascii="Verdana" w:hAnsi="Verdana" w:cs="Verdana"/>
+                <w:sz w:val="20"/>
+              </w:rPr>
+              <w:t>.</w:t>
             </w:r>
           </w:p>
         </w:tc>
@@ -12125,7 +12451,7 @@
           <w:szCs w:val="24"/>
         </w:rPr>
       </w:pPr>
-      <w:bookmarkStart w:id="49" w:name="_Toc27340997"/>
+      <w:bookmarkStart w:id="48" w:name="_Toc27340997"/>
       <w:r>
         <w:rPr>
           <w:rFonts w:ascii="Verdana" w:hAnsi="Verdana" w:cs="Verdana"/>
@@ -12134,7 +12460,6 @@
           <w:sz w:val="24"/>
           <w:szCs w:val="24"/>
         </w:rPr>
-        <w:lastRenderedPageBreak/>
         <w:t xml:space="preserve">3.1.4 </w:t>
       </w:r>
       <w:r>
@@ -12147,7 +12472,7 @@
         </w:rPr>
         <w:t>BankSimul.exe</w:t>
       </w:r>
-      <w:bookmarkEnd w:id="49"/>
+      <w:bookmarkEnd w:id="48"/>
     </w:p>
     <w:p>
       <w:pPr>
@@ -12196,6 +12521,12 @@
         </w:rPr>
         <w:t>BankSimul.exe suorittaa ohjelman käyttöliittymän ja koordinoi ohjelmassa käytetyiltä rajapinnoilta saadun datan esittämisen erilaisissa näkymissä. Komponentti toteuttaa myös ohjelmansisäisen navigoinnin sekä käyttäjän tekemien toimintojen ohjaamisen tarvittaviin rajapintoihin.</w:t>
       </w:r>
+      <w:r>
+        <w:rPr>
+          <w:rFonts w:ascii="Verdana" w:hAnsi="Verdana" w:cs="Verdana"/>
+        </w:rPr>
+        <w:t xml:space="preserve"> Käyttöliittymä koostuu monesta eri näkymästä, minkä välillä navigoidaan.</w:t>
+      </w:r>
     </w:p>
     <w:p>
       <w:pPr>
@@ -12235,16 +12566,15 @@
       </w:pPr>
       <w:r>
         <w:rPr>
-          <w:rFonts w:ascii="Verdana" w:hAnsi="Verdana" w:cs="Verdana"/>
-          <w:i/>
-          <w:noProof/>
-          <w:color w:val="4F81BD" w:themeColor="accent1"/>
+          <w:rFonts w:ascii="Verdana" w:hAnsi="Verdana"/>
+          <w:noProof/>
+          <w:sz w:val="20"/>
         </w:rPr>
         <w:drawing>
-          <wp:inline distT="0" distB="0" distL="0" distR="0" wp14:anchorId="488A293D" wp14:editId="350D242E">
-            <wp:extent cx="5457825" cy="2558887"/>
-            <wp:effectExtent l="0" t="0" r="0" b="0"/>
-            <wp:docPr id="13" name="Kuva 13"/>
+          <wp:inline distT="0" distB="0" distL="0" distR="0" wp14:anchorId="04DC37DA" wp14:editId="0C66037D">
+            <wp:extent cx="6115050" cy="2047875"/>
+            <wp:effectExtent l="0" t="0" r="0" b="9525"/>
+            <wp:docPr id="7" name="Kuva 7"/>
             <wp:cNvGraphicFramePr>
               <a:graphicFrameLocks xmlns:a="http://schemas.openxmlformats.org/drawingml/2006/main" noChangeAspect="1"/>
             </wp:cNvGraphicFramePr>
@@ -12252,7 +12582,7 @@
               <a:graphicData uri="http://schemas.openxmlformats.org/drawingml/2006/picture">
                 <pic:pic xmlns:pic="http://schemas.openxmlformats.org/drawingml/2006/picture">
                   <pic:nvPicPr>
-                    <pic:cNvPr id="0" name="Picture 11"/>
+                    <pic:cNvPr id="0" name="Picture 3"/>
                     <pic:cNvPicPr>
                       <a:picLocks noChangeAspect="1" noChangeArrowheads="1"/>
                     </pic:cNvPicPr>
@@ -12273,7 +12603,7 @@
                   <pic:spPr bwMode="auto">
                     <a:xfrm>
                       <a:off x="0" y="0"/>
-                      <a:ext cx="5512559" cy="2584549"/>
+                      <a:ext cx="6115050" cy="2047875"/>
                     </a:xfrm>
                     <a:prstGeom prst="rect">
                       <a:avLst/>
@@ -12304,6 +12634,7 @@
           <w:rFonts w:ascii="Verdana" w:hAnsi="Verdana"/>
           <w:sz w:val="20"/>
         </w:rPr>
+        <w:lastRenderedPageBreak/>
         <w:t>Kuva 6</w:t>
       </w:r>
       <w:r>
@@ -12667,7 +12998,7 @@
           <w:szCs w:val="24"/>
         </w:rPr>
       </w:pPr>
-      <w:bookmarkStart w:id="50" w:name="_Toc27340998"/>
+      <w:bookmarkStart w:id="49" w:name="_Toc27340998"/>
       <w:r>
         <w:rPr>
           <w:rFonts w:ascii="Verdana" w:hAnsi="Verdana" w:cs="Verdana"/>
@@ -12676,7 +13007,7 @@
         </w:rPr>
         <w:t>KÄYTTÖLIITTYMÄ</w:t>
       </w:r>
-      <w:bookmarkEnd w:id="50"/>
+      <w:bookmarkEnd w:id="49"/>
     </w:p>
     <w:p>
       <w:pPr>
@@ -12751,7 +13082,7 @@
           <w:szCs w:val="24"/>
         </w:rPr>
       </w:pPr>
-      <w:bookmarkStart w:id="51" w:name="_Toc27340999"/>
+      <w:bookmarkStart w:id="50" w:name="_Toc27340999"/>
       <w:r>
         <w:rPr>
           <w:rFonts w:ascii="Verdana" w:hAnsi="Verdana" w:cs="Verdana"/>
@@ -12762,7 +13093,7 @@
         </w:rPr>
         <w:t>Tilakaavio ohjelman käytöstä</w:t>
       </w:r>
-      <w:bookmarkEnd w:id="51"/>
+      <w:bookmarkEnd w:id="50"/>
     </w:p>
     <w:p>
       <w:pPr>
@@ -12813,6 +13144,7 @@
           <w:noProof/>
           <w:sz w:val="22"/>
         </w:rPr>
+        <w:lastRenderedPageBreak/>
         <w:drawing>
           <wp:inline distT="0" distB="0" distL="0" distR="0" wp14:anchorId="26060293" wp14:editId="6B813EC3">
             <wp:extent cx="5781711" cy="4791075"/>
@@ -12914,7 +13246,7 @@
           <w:szCs w:val="24"/>
         </w:rPr>
       </w:pPr>
-      <w:bookmarkStart w:id="52" w:name="_Toc27341000"/>
+      <w:bookmarkStart w:id="51" w:name="_Toc27341000"/>
       <w:r>
         <w:rPr>
           <w:rFonts w:ascii="Verdana" w:hAnsi="Verdana" w:cs="Verdana"/>
@@ -12925,7 +13257,7 @@
         </w:rPr>
         <w:t>Ohjelman käyttöliittymät</w:t>
       </w:r>
-      <w:bookmarkEnd w:id="52"/>
+      <w:bookmarkEnd w:id="51"/>
     </w:p>
     <w:p>
       <w:pPr>
@@ -13000,7 +13332,7 @@
           <w:szCs w:val="24"/>
         </w:rPr>
       </w:pPr>
-      <w:bookmarkStart w:id="53" w:name="_Toc27341001"/>
+      <w:bookmarkStart w:id="52" w:name="_Toc27341001"/>
       <w:r>
         <w:rPr>
           <w:rFonts w:ascii="Verdana" w:hAnsi="Verdana" w:cs="Verdana"/>
@@ -13009,7 +13341,7 @@
         </w:rPr>
         <w:t>MUUT ERITYISET TEKNISET RATKAISUT</w:t>
       </w:r>
-      <w:bookmarkEnd w:id="53"/>
+      <w:bookmarkEnd w:id="52"/>
     </w:p>
     <w:p>
       <w:pPr>
@@ -13054,22 +13386,23 @@
           <w:szCs w:val="24"/>
         </w:rPr>
       </w:pPr>
-      <w:bookmarkStart w:id="54" w:name="_Toc52709231"/>
-      <w:bookmarkStart w:id="55" w:name="_Toc53044073"/>
-      <w:bookmarkStart w:id="56" w:name="_Toc73940687"/>
-      <w:bookmarkStart w:id="57" w:name="_Toc27341002"/>
+      <w:bookmarkStart w:id="53" w:name="_Toc52709231"/>
+      <w:bookmarkStart w:id="54" w:name="_Toc53044073"/>
+      <w:bookmarkStart w:id="55" w:name="_Toc73940687"/>
+      <w:bookmarkStart w:id="56" w:name="_Toc27341002"/>
       <w:r>
         <w:rPr>
           <w:rFonts w:ascii="Verdana" w:hAnsi="Verdana" w:cs="Verdana"/>
           <w:sz w:val="24"/>
           <w:szCs w:val="24"/>
         </w:rPr>
+        <w:lastRenderedPageBreak/>
         <w:t>HYLÄTYT RATKAISUVAIHTOEHDOT</w:t>
       </w:r>
+      <w:bookmarkEnd w:id="53"/>
       <w:bookmarkEnd w:id="54"/>
       <w:bookmarkEnd w:id="55"/>
       <w:bookmarkEnd w:id="56"/>
-      <w:bookmarkEnd w:id="57"/>
     </w:p>
     <w:p>
       <w:pPr>
@@ -13096,6 +13429,8 @@
           <w:rFonts w:ascii="Verdana" w:hAnsi="Verdana" w:cs="Verdana"/>
         </w:rPr>
       </w:pPr>
+      <w:bookmarkStart w:id="57" w:name="_GoBack"/>
+      <w:bookmarkEnd w:id="57"/>
     </w:p>
     <w:sectPr>
       <w:headerReference w:type="default" r:id="rId16"/>
@@ -13737,7 +14072,7 @@
               <w:rFonts w:ascii="Verdana" w:hAnsi="Verdana" w:cs="Verdana"/>
               <w:noProof/>
             </w:rPr>
-            <w:t>2019-12-14 15.12</w:t>
+            <w:t>2019-12-15 22.12</w:t>
           </w:r>
           <w:r>
             <w:rPr>
@@ -16527,7 +16862,7 @@
 </file>
 
 <file path=customXml/itemProps1.xml><?xml version="1.0" encoding="utf-8"?>
-<ds:datastoreItem xmlns:ds="http://schemas.openxmlformats.org/officeDocument/2006/customXml" ds:itemID="{DF91129F-67C6-4ACC-ADEE-B899AB8C2557}">
+<ds:datastoreItem xmlns:ds="http://schemas.openxmlformats.org/officeDocument/2006/customXml" ds:itemID="{0A69C9F9-6BEE-46F8-BD27-F686BD86DB7E}">
   <ds:schemaRefs>
     <ds:schemaRef ds:uri="http://schemas.openxmlformats.org/officeDocument/2006/bibliography"/>
   </ds:schemaRefs>

</xml_diff>